<commit_message>
SRS modifications and added block diagram
</commit_message>
<xml_diff>
--- a/System Documentation/z3419283 - Alex Gee - Obstacle Sensing Individual SRS.docx
+++ b/System Documentation/z3419283 - Alex Gee - Obstacle Sensing Individual SRS.docx
@@ -17,7 +17,13 @@
         <w:rPr>
           <w:b/>
         </w:rPr>
-        <w:t>Obstacle Sensing and Locating</w:t>
+        <w:t xml:space="preserve">Obstacle </w:t>
+      </w:r>
+      <w:r>
+        <w:rPr>
+          <w:b/>
+        </w:rPr>
+        <w:t>Detection</w:t>
       </w:r>
       <w:r>
         <w:rPr>
@@ -200,7 +206,13 @@
         <w:t xml:space="preserve">This document applies to </w:t>
       </w:r>
       <w:r>
-        <w:t>subsystem _____ (i.e. the obstacle sensing and locating system).</w:t>
+        <w:t>the Obstacle Detection System</w:t>
+      </w:r>
+      <w:r>
+        <w:t xml:space="preserve"> (OBS)</w:t>
+      </w:r>
+      <w:r>
+        <w:t>, a sub-system of the Autonomous Vehicle System (AVS).</w:t>
       </w:r>
     </w:p>
     <w:p>
@@ -282,12 +294,19 @@
         <w:ind w:left="720"/>
       </w:pPr>
       <w:r>
-        <w:t xml:space="preserve">The obstacle sensing and locating system shall </w:t>
-      </w:r>
-      <w:bookmarkStart w:id="0" w:name="_GoBack"/>
-      <w:bookmarkEnd w:id="0"/>
-      <w:r>
-        <w:t>utilise the HC-SR04 Ultrasonic sensor Arduino module to calculate the distance to any objects within its range. Using the location and Euler angles data from the POZYX system it shall then calculate the grid reference containing the object, and forward this to the navigation system.</w:t>
+        <w:t>The obstacle sensing</w:t>
+      </w:r>
+      <w:r>
+        <w:t xml:space="preserve"> </w:t>
+      </w:r>
+      <w:r>
+        <w:t xml:space="preserve">system shall utilise the HC-SR04 Ultrasonic sensor Arduino module to calculate the distance to any objects within its range. Using the location and Euler angles data from the POZYX system it shall then calculate the grid reference containing the object, and </w:t>
+      </w:r>
+      <w:r>
+        <w:t>output</w:t>
+      </w:r>
+      <w:r>
+        <w:t xml:space="preserve"> this to the navigation system.</w:t>
       </w:r>
     </w:p>
     <w:p>
@@ -323,6 +342,44 @@
       </w:r>
     </w:p>
     <w:p>
+      <w:pPr>
+        <w:ind w:left="720"/>
+      </w:pPr>
+      <w:r>
+        <w:t xml:space="preserve">This document </w:t>
+      </w:r>
+      <w:r>
+        <w:t xml:space="preserve">shall outline the </w:t>
+      </w:r>
+      <w:r>
+        <w:t>high</w:t>
+      </w:r>
+      <w:r>
+        <w:t xml:space="preserve">-level system requirements of the </w:t>
+      </w:r>
+      <w:r>
+        <w:t xml:space="preserve">Obstacle </w:t>
+      </w:r>
+      <w:r>
+        <w:t>Detection</w:t>
+      </w:r>
+      <w:r>
+        <w:t xml:space="preserve"> System</w:t>
+      </w:r>
+      <w:r>
+        <w:t xml:space="preserve"> (O</w:t>
+      </w:r>
+      <w:r>
+        <w:t>D</w:t>
+      </w:r>
+      <w:r>
+        <w:t>S)</w:t>
+      </w:r>
+      <w:r>
+        <w:t>, which is a sub-system on the Autonomous Vehicle System (AVS).</w:t>
+      </w:r>
+    </w:p>
+    <w:p>
       <w:r>
         <w:rPr>
           <w:b/>
@@ -350,6 +407,7 @@
         <w:rPr>
           <w:i/>
         </w:rPr>
+        <w:lastRenderedPageBreak/>
         <w:t xml:space="preserve">This section shall list the number, title, revision, and date of all documents referenced in this specification. </w:t>
       </w:r>
       <w:r>
@@ -413,7 +471,6 @@
         <w:rPr>
           <w:i/>
         </w:rPr>
-        <w:lastRenderedPageBreak/>
         <w:t xml:space="preserve">This section shall be divided into the following paragraphs to specify the system requirements, that is, those characteristics of the </w:t>
       </w:r>
       <w:r>
@@ -488,7 +545,31 @@
               <w:rPr>
                 <w:i/>
               </w:rPr>
-              <w:t>A unique number or identifier</w:t>
+              <w:t>AVS</w:t>
+            </w:r>
+            <w:r>
+              <w:rPr>
+                <w:i/>
+              </w:rPr>
+              <w:t>-O</w:t>
+            </w:r>
+            <w:r>
+              <w:rPr>
+                <w:i/>
+              </w:rPr>
+              <w:t>D</w:t>
+            </w:r>
+            <w:r>
+              <w:rPr>
+                <w:i/>
+              </w:rPr>
+              <w:t>S-0</w:t>
+            </w:r>
+            <w:r>
+              <w:rPr>
+                <w:i/>
+              </w:rPr>
+              <w:t>1</w:t>
             </w:r>
           </w:p>
         </w:tc>
@@ -511,6 +592,11 @@
           </w:p>
           <w:p/>
           <w:p>
+            <w:pPr>
+              <w:rPr>
+                <w:i/>
+              </w:rPr>
+            </w:pPr>
             <w:r>
               <w:rPr>
                 <w:i/>
@@ -528,6 +614,36 @@
                 <w:i/>
               </w:rPr>
               <w:t xml:space="preserve"> shall ……”</w:t>
+            </w:r>
+          </w:p>
+          <w:p/>
+          <w:p>
+            <w:r>
+              <w:t xml:space="preserve">The Obstacle </w:t>
+            </w:r>
+            <w:r>
+              <w:t>Detection</w:t>
+            </w:r>
+            <w:r>
+              <w:t xml:space="preserve"> System</w:t>
+            </w:r>
+            <w:r>
+              <w:t xml:space="preserve"> shall </w:t>
+            </w:r>
+            <w:r>
+              <w:t>detect obstacles inside the grid</w:t>
+            </w:r>
+            <w:r>
+              <w:t xml:space="preserve">, in the range of 25cm </w:t>
+            </w:r>
+            <w:r>
+              <w:t>–</w:t>
+            </w:r>
+            <w:r>
+              <w:t xml:space="preserve"> </w:t>
+            </w:r>
+            <w:r>
+              <w:t>300cm.</w:t>
             </w:r>
           </w:p>
         </w:tc>
@@ -582,6 +698,18 @@
               <w:t xml:space="preserve"> has met the requirement. Options include demonstration, test, analysis or inspection</w:t>
             </w:r>
           </w:p>
+          <w:p>
+            <w:pPr>
+              <w:rPr>
+                <w:i/>
+              </w:rPr>
+            </w:pPr>
+          </w:p>
+          <w:p>
+            <w:r>
+              <w:t>Test</w:t>
+            </w:r>
+          </w:p>
         </w:tc>
         <w:tc>
           <w:tcPr>
@@ -618,6 +746,69 @@
                 <w:i/>
               </w:rPr>
               <w:t>Based on verification method, a brief explanation as to the procedure associated with the verification.</w:t>
+            </w:r>
+          </w:p>
+          <w:p>
+            <w:pPr>
+              <w:rPr>
+                <w:i/>
+              </w:rPr>
+            </w:pPr>
+          </w:p>
+          <w:p>
+            <w:r>
+              <w:t xml:space="preserve">The </w:t>
+            </w:r>
+            <w:r>
+              <w:t xml:space="preserve">ODS </w:t>
+            </w:r>
+            <w:r>
+              <w:t>sensors</w:t>
+            </w:r>
+            <w:r>
+              <w:t>’</w:t>
+            </w:r>
+            <w:r>
+              <w:t xml:space="preserve"> </w:t>
+            </w:r>
+            <w:r>
+              <w:t xml:space="preserve">range shall be tested </w:t>
+            </w:r>
+            <w:r>
+              <w:t>on a non-integrated circuit (i.e. breadboard)</w:t>
+            </w:r>
+            <w:r>
+              <w:t>, by</w:t>
+            </w:r>
+            <w:r>
+              <w:t xml:space="preserve"> aiming them at a cardboard box at different ranges and angles,</w:t>
+            </w:r>
+            <w:r>
+              <w:t xml:space="preserve"> to confirm they are physically capable of the </w:t>
+            </w:r>
+            <w:r>
+              <w:t xml:space="preserve">requirement. </w:t>
+            </w:r>
+          </w:p>
+          <w:p/>
+          <w:p>
+            <w:r>
+              <w:t xml:space="preserve">Once integrated onto the AVS </w:t>
+            </w:r>
+            <w:r>
+              <w:t xml:space="preserve">the ODS </w:t>
+            </w:r>
+            <w:r>
+              <w:t xml:space="preserve">shall be tested </w:t>
+            </w:r>
+            <w:r>
+              <w:t>while the AVS is both moving and stationery, by placing obstacles in known grid locations</w:t>
+            </w:r>
+            <w:r>
+              <w:t xml:space="preserve"> and confirming that the ODS outputs the correct gridspace</w:t>
+            </w:r>
+            <w:r>
+              <w:t>.</w:t>
             </w:r>
           </w:p>
         </w:tc>
@@ -737,8 +928,999 @@
           </w:p>
         </w:tc>
       </w:tr>
+      <w:tr>
+        <w:tc>
+          <w:tcPr>
+            <w:tcW w:w="3686" w:type="dxa"/>
+          </w:tcPr>
+          <w:p>
+            <w:pPr>
+              <w:rPr>
+                <w:b/>
+              </w:rPr>
+            </w:pPr>
+            <w:r>
+              <w:rPr>
+                <w:b/>
+              </w:rPr>
+              <w:lastRenderedPageBreak/>
+              <w:t>Requirement ID:</w:t>
+            </w:r>
+          </w:p>
+          <w:p/>
+          <w:p>
+            <w:pPr>
+              <w:rPr>
+                <w:i/>
+              </w:rPr>
+            </w:pPr>
+            <w:r>
+              <w:rPr>
+                <w:i/>
+              </w:rPr>
+              <w:t>AVS-ODS-0</w:t>
+            </w:r>
+            <w:r>
+              <w:rPr>
+                <w:i/>
+              </w:rPr>
+              <w:t>2</w:t>
+            </w:r>
+          </w:p>
+        </w:tc>
+        <w:tc>
+          <w:tcPr>
+            <w:tcW w:w="10206" w:type="dxa"/>
+          </w:tcPr>
+          <w:p>
+            <w:pPr>
+              <w:rPr>
+                <w:b/>
+              </w:rPr>
+            </w:pPr>
+            <w:r>
+              <w:rPr>
+                <w:b/>
+              </w:rPr>
+              <w:t>Requirement Statement</w:t>
+            </w:r>
+          </w:p>
+          <w:p/>
+          <w:p>
+            <w:pPr>
+              <w:rPr>
+                <w:i/>
+              </w:rPr>
+            </w:pPr>
+            <w:r>
+              <w:rPr>
+                <w:i/>
+              </w:rPr>
+              <w:t>Statement of requirement in the form of “The [insert name of system or sub-system] shall ……”</w:t>
+            </w:r>
+          </w:p>
+          <w:p/>
+          <w:p>
+            <w:r>
+              <w:t xml:space="preserve">The Obstacle Detection System </w:t>
+            </w:r>
+            <w:r>
+              <w:t xml:space="preserve">shall </w:t>
+            </w:r>
+            <w:r>
+              <w:t xml:space="preserve">interface with the </w:t>
+            </w:r>
+            <w:r>
+              <w:t>Location System</w:t>
+            </w:r>
+            <w:r>
+              <w:t xml:space="preserve"> </w:t>
+            </w:r>
+            <w:r>
+              <w:t xml:space="preserve">receiving current location </w:t>
+            </w:r>
+            <w:r>
+              <w:t>(</w:t>
+            </w:r>
+            <m:oMath>
+              <m:r>
+                <w:rPr>
+                  <w:rFonts w:ascii="Cambria Math" w:hAnsi="Cambria Math"/>
+                </w:rPr>
+                <m:t>±1cm</m:t>
+              </m:r>
+            </m:oMath>
+            <w:r>
+              <w:t xml:space="preserve">) </w:t>
+            </w:r>
+            <w:r>
+              <w:t>and heading angle</w:t>
+            </w:r>
+            <w:r>
+              <w:t xml:space="preserve"> (</w:t>
+            </w:r>
+            <m:oMath>
+              <m:r>
+                <w:rPr>
+                  <w:rFonts w:ascii="Cambria Math" w:hAnsi="Cambria Math"/>
+                </w:rPr>
+                <m:t>±</m:t>
+              </m:r>
+              <m:r>
+                <w:rPr>
+                  <w:rFonts w:ascii="Cambria Math" w:hAnsi="Cambria Math"/>
+                </w:rPr>
+                <m:t>5°</m:t>
+              </m:r>
+            </m:oMath>
+            <w:r>
+              <w:t>)</w:t>
+            </w:r>
+            <w:r>
+              <w:t xml:space="preserve"> as inputs</w:t>
+            </w:r>
+            <w:r>
+              <w:t>.</w:t>
+            </w:r>
+          </w:p>
+        </w:tc>
+      </w:tr>
+      <w:tr>
+        <w:tc>
+          <w:tcPr>
+            <w:tcW w:w="3686" w:type="dxa"/>
+          </w:tcPr>
+          <w:p>
+            <w:pPr>
+              <w:rPr>
+                <w:b/>
+              </w:rPr>
+            </w:pPr>
+            <w:r>
+              <w:rPr>
+                <w:b/>
+              </w:rPr>
+              <w:t>Verification Method</w:t>
+            </w:r>
+          </w:p>
+          <w:p/>
+          <w:p>
+            <w:pPr>
+              <w:rPr>
+                <w:i/>
+              </w:rPr>
+            </w:pPr>
+            <w:r>
+              <w:rPr>
+                <w:i/>
+              </w:rPr>
+              <w:t>Method of confirming that the system has met the requirement. Options include demonstration, test, analysis or inspection</w:t>
+            </w:r>
+          </w:p>
+          <w:p>
+            <w:pPr>
+              <w:rPr>
+                <w:i/>
+              </w:rPr>
+            </w:pPr>
+          </w:p>
+          <w:p>
+            <w:r>
+              <w:t>Test</w:t>
+            </w:r>
+          </w:p>
+        </w:tc>
+        <w:tc>
+          <w:tcPr>
+            <w:tcW w:w="10206" w:type="dxa"/>
+          </w:tcPr>
+          <w:p>
+            <w:pPr>
+              <w:rPr>
+                <w:b/>
+              </w:rPr>
+            </w:pPr>
+            <w:r>
+              <w:rPr>
+                <w:b/>
+              </w:rPr>
+              <w:t>Verification Description</w:t>
+            </w:r>
+          </w:p>
+          <w:p>
+            <w:pPr>
+              <w:rPr>
+                <w:i/>
+              </w:rPr>
+            </w:pPr>
+          </w:p>
+          <w:p>
+            <w:pPr>
+              <w:rPr>
+                <w:i/>
+              </w:rPr>
+            </w:pPr>
+            <w:r>
+              <w:rPr>
+                <w:i/>
+              </w:rPr>
+              <w:t>Based on verification method, a brief explanation as to the procedure associated with the verification.</w:t>
+            </w:r>
+          </w:p>
+          <w:p>
+            <w:pPr>
+              <w:rPr>
+                <w:i/>
+              </w:rPr>
+            </w:pPr>
+          </w:p>
+          <w:p>
+            <w:r>
+              <w:t>Before full system integration</w:t>
+            </w:r>
+            <w:r>
+              <w:t>,</w:t>
+            </w:r>
+            <w:r>
+              <w:t xml:space="preserve"> known input locations and </w:t>
+            </w:r>
+            <w:r>
+              <w:t>heading angles shall be fed to the ODS</w:t>
+            </w:r>
+            <w:r>
+              <w:t xml:space="preserve"> to confirm </w:t>
+            </w:r>
+            <w:r>
+              <w:t>the ODS receives correct inputs</w:t>
+            </w:r>
+            <w:r>
+              <w:t>.</w:t>
+            </w:r>
+          </w:p>
+          <w:p/>
+          <w:p>
+            <w:r>
+              <w:t>Upon full system integration, the same testing will occur to ensure geometry</w:t>
+            </w:r>
+            <w:r>
+              <w:t xml:space="preserve"> is correct.</w:t>
+            </w:r>
+          </w:p>
+        </w:tc>
+      </w:tr>
+      <w:tr>
+        <w:tc>
+          <w:tcPr>
+            <w:tcW w:w="3686" w:type="dxa"/>
+          </w:tcPr>
+          <w:p>
+            <w:pPr>
+              <w:rPr>
+                <w:b/>
+              </w:rPr>
+            </w:pPr>
+            <w:r>
+              <w:rPr>
+                <w:b/>
+              </w:rPr>
+              <w:t>Traceability</w:t>
+            </w:r>
+          </w:p>
+          <w:p/>
+          <w:p>
+            <w:pPr>
+              <w:rPr>
+                <w:i/>
+              </w:rPr>
+            </w:pPr>
+            <w:r>
+              <w:rPr>
+                <w:i/>
+              </w:rPr>
+              <w:t>Tracing this requirement back to the source document.</w:t>
+            </w:r>
+          </w:p>
+        </w:tc>
+        <w:tc>
+          <w:tcPr>
+            <w:tcW w:w="10206" w:type="dxa"/>
+          </w:tcPr>
+          <w:p>
+            <w:pPr>
+              <w:rPr>
+                <w:b/>
+              </w:rPr>
+            </w:pPr>
+            <w:r>
+              <w:rPr>
+                <w:b/>
+              </w:rPr>
+              <w:t>Rationale/explanation</w:t>
+            </w:r>
+          </w:p>
+          <w:p/>
+          <w:p>
+            <w:r>
+              <w:rPr>
+                <w:i/>
+              </w:rPr>
+              <w:t>An explanation or expansion as to why the system needs to do what the requirement says it needs to do. This may be a reminder or a note, or may simply expand on the traceability.</w:t>
+            </w:r>
+          </w:p>
+        </w:tc>
+      </w:tr>
+      <w:tr>
+        <w:tc>
+          <w:tcPr>
+            <w:tcW w:w="13892" w:type="dxa"/>
+            <w:gridSpan w:val="2"/>
+          </w:tcPr>
+          <w:p>
+            <w:pPr>
+              <w:rPr>
+                <w:b/>
+              </w:rPr>
+            </w:pPr>
+            <w:r>
+              <w:rPr>
+                <w:b/>
+              </w:rPr>
+              <w:t>States/Modes applicability:</w:t>
+            </w:r>
+          </w:p>
+          <w:p/>
+          <w:p>
+            <w:pPr>
+              <w:rPr>
+                <w:b/>
+                <w:i/>
+              </w:rPr>
+            </w:pPr>
+            <w:r>
+              <w:rPr>
+                <w:i/>
+              </w:rPr>
+              <w:t>If the system needs to exist in different states or modes (see 3.1) then this captures what states or modes this requirement is relevant to.</w:t>
+            </w:r>
+          </w:p>
+        </w:tc>
+      </w:tr>
     </w:tbl>
     <w:p/>
+    <w:tbl>
+      <w:tblPr>
+        <w:tblStyle w:val="TableGrid"/>
+        <w:tblW w:w="0" w:type="auto"/>
+        <w:tblLook w:val="04A0" w:firstRow="1" w:lastRow="0" w:firstColumn="1" w:lastColumn="0" w:noHBand="0" w:noVBand="1"/>
+      </w:tblPr>
+      <w:tblGrid>
+        <w:gridCol w:w="3686"/>
+        <w:gridCol w:w="10206"/>
+      </w:tblGrid>
+      <w:tr>
+        <w:tc>
+          <w:tcPr>
+            <w:tcW w:w="3686" w:type="dxa"/>
+          </w:tcPr>
+          <w:p>
+            <w:pPr>
+              <w:rPr>
+                <w:b/>
+              </w:rPr>
+            </w:pPr>
+            <w:r>
+              <w:rPr>
+                <w:b/>
+              </w:rPr>
+              <w:t>Requirement ID:</w:t>
+            </w:r>
+          </w:p>
+          <w:p/>
+          <w:p>
+            <w:pPr>
+              <w:rPr>
+                <w:i/>
+              </w:rPr>
+            </w:pPr>
+            <w:r>
+              <w:rPr>
+                <w:i/>
+              </w:rPr>
+              <w:t>AVS-ODS-0</w:t>
+            </w:r>
+            <w:r>
+              <w:rPr>
+                <w:i/>
+              </w:rPr>
+              <w:t>3</w:t>
+            </w:r>
+          </w:p>
+        </w:tc>
+        <w:tc>
+          <w:tcPr>
+            <w:tcW w:w="10206" w:type="dxa"/>
+          </w:tcPr>
+          <w:p>
+            <w:pPr>
+              <w:rPr>
+                <w:b/>
+              </w:rPr>
+            </w:pPr>
+            <w:r>
+              <w:rPr>
+                <w:b/>
+              </w:rPr>
+              <w:t>Requirement Statement</w:t>
+            </w:r>
+          </w:p>
+          <w:p/>
+          <w:p>
+            <w:pPr>
+              <w:rPr>
+                <w:i/>
+              </w:rPr>
+            </w:pPr>
+            <w:r>
+              <w:rPr>
+                <w:i/>
+              </w:rPr>
+              <w:t>Statement of requirement in the form of “The [insert name of system or sub-system] shall ……”</w:t>
+            </w:r>
+          </w:p>
+          <w:p/>
+          <w:p>
+            <w:r>
+              <w:t>The Obstacle Detection System shall</w:t>
+            </w:r>
+            <w:r>
+              <w:t xml:space="preserve"> </w:t>
+            </w:r>
+            <w:r>
+              <w:t>convert inputs from the range sensors and the Location System</w:t>
+            </w:r>
+            <w:r>
+              <w:t xml:space="preserve"> into a</w:t>
+            </w:r>
+            <w:r>
+              <w:t xml:space="preserve"> grid reference representing the location of an obstacle. </w:t>
+            </w:r>
+          </w:p>
+        </w:tc>
+      </w:tr>
+      <w:tr>
+        <w:tc>
+          <w:tcPr>
+            <w:tcW w:w="3686" w:type="dxa"/>
+          </w:tcPr>
+          <w:p>
+            <w:pPr>
+              <w:rPr>
+                <w:b/>
+              </w:rPr>
+            </w:pPr>
+            <w:r>
+              <w:rPr>
+                <w:b/>
+              </w:rPr>
+              <w:t>Verification Method</w:t>
+            </w:r>
+          </w:p>
+          <w:p/>
+          <w:p>
+            <w:pPr>
+              <w:rPr>
+                <w:i/>
+              </w:rPr>
+            </w:pPr>
+            <w:r>
+              <w:rPr>
+                <w:i/>
+              </w:rPr>
+              <w:t>Method of confirming that the system has met the requirement. Options include demonstration, test, analysis or inspection</w:t>
+            </w:r>
+          </w:p>
+          <w:p>
+            <w:pPr>
+              <w:rPr>
+                <w:i/>
+              </w:rPr>
+            </w:pPr>
+          </w:p>
+          <w:p>
+            <w:r>
+              <w:t>Test</w:t>
+            </w:r>
+          </w:p>
+        </w:tc>
+        <w:tc>
+          <w:tcPr>
+            <w:tcW w:w="10206" w:type="dxa"/>
+          </w:tcPr>
+          <w:p>
+            <w:pPr>
+              <w:rPr>
+                <w:b/>
+              </w:rPr>
+            </w:pPr>
+            <w:r>
+              <w:rPr>
+                <w:b/>
+              </w:rPr>
+              <w:lastRenderedPageBreak/>
+              <w:t>Verification Description</w:t>
+            </w:r>
+          </w:p>
+          <w:p>
+            <w:pPr>
+              <w:rPr>
+                <w:i/>
+              </w:rPr>
+            </w:pPr>
+          </w:p>
+          <w:p>
+            <w:pPr>
+              <w:rPr>
+                <w:i/>
+              </w:rPr>
+            </w:pPr>
+            <w:r>
+              <w:rPr>
+                <w:i/>
+              </w:rPr>
+              <w:t>Based on verification method, a brief explanation as to the procedure associated with the verification.</w:t>
+            </w:r>
+          </w:p>
+          <w:p>
+            <w:pPr>
+              <w:rPr>
+                <w:i/>
+              </w:rPr>
+            </w:pPr>
+          </w:p>
+          <w:p>
+            <w:r>
+              <w:t>Before full integration</w:t>
+            </w:r>
+            <w:r>
+              <w:t xml:space="preserve"> the Location System and ODS shall be interfaced in the test grid, with a number of obstacles at different known grid locations</w:t>
+            </w:r>
+            <w:r>
+              <w:t xml:space="preserve">. The </w:t>
+            </w:r>
+            <w:r>
+              <w:t>full system will be emulated by connecting outputting the ODS output</w:t>
+            </w:r>
+            <w:r>
+              <w:t xml:space="preserve"> grid references to a Serial Monitor, confirming correct locations from each of the sensors in their respective directions.</w:t>
+            </w:r>
+          </w:p>
+        </w:tc>
+      </w:tr>
+      <w:tr>
+        <w:tc>
+          <w:tcPr>
+            <w:tcW w:w="3686" w:type="dxa"/>
+          </w:tcPr>
+          <w:p>
+            <w:pPr>
+              <w:rPr>
+                <w:b/>
+              </w:rPr>
+            </w:pPr>
+            <w:r>
+              <w:rPr>
+                <w:b/>
+              </w:rPr>
+              <w:lastRenderedPageBreak/>
+              <w:t>Traceability</w:t>
+            </w:r>
+          </w:p>
+          <w:p/>
+          <w:p>
+            <w:pPr>
+              <w:rPr>
+                <w:i/>
+              </w:rPr>
+            </w:pPr>
+            <w:r>
+              <w:rPr>
+                <w:i/>
+              </w:rPr>
+              <w:t>Tracing this requirement back to the source document.</w:t>
+            </w:r>
+          </w:p>
+        </w:tc>
+        <w:tc>
+          <w:tcPr>
+            <w:tcW w:w="10206" w:type="dxa"/>
+          </w:tcPr>
+          <w:p>
+            <w:pPr>
+              <w:rPr>
+                <w:b/>
+              </w:rPr>
+            </w:pPr>
+            <w:r>
+              <w:rPr>
+                <w:b/>
+              </w:rPr>
+              <w:t>Rationale/explanation</w:t>
+            </w:r>
+          </w:p>
+          <w:p/>
+          <w:p>
+            <w:r>
+              <w:rPr>
+                <w:i/>
+              </w:rPr>
+              <w:t>An explanation or expansion as to why the system needs to do what the requirement says it needs to do. This may be a reminder or a note, or may simply expand on the traceability.</w:t>
+            </w:r>
+          </w:p>
+        </w:tc>
+      </w:tr>
+      <w:tr>
+        <w:tc>
+          <w:tcPr>
+            <w:tcW w:w="13892" w:type="dxa"/>
+            <w:gridSpan w:val="2"/>
+          </w:tcPr>
+          <w:p>
+            <w:pPr>
+              <w:rPr>
+                <w:b/>
+              </w:rPr>
+            </w:pPr>
+            <w:r>
+              <w:rPr>
+                <w:b/>
+              </w:rPr>
+              <w:t>States/Modes applicability:</w:t>
+            </w:r>
+          </w:p>
+          <w:p/>
+          <w:p>
+            <w:pPr>
+              <w:rPr>
+                <w:b/>
+                <w:i/>
+              </w:rPr>
+            </w:pPr>
+            <w:r>
+              <w:rPr>
+                <w:i/>
+              </w:rPr>
+              <w:t>If the system needs to exist in different states or modes (see 3.1) then this captures what states or modes this requirement is relevant to.</w:t>
+            </w:r>
+          </w:p>
+        </w:tc>
+      </w:tr>
+    </w:tbl>
+    <w:p/>
+    <w:tbl>
+      <w:tblPr>
+        <w:tblStyle w:val="TableGrid"/>
+        <w:tblW w:w="0" w:type="auto"/>
+        <w:tblLook w:val="04A0" w:firstRow="1" w:lastRow="0" w:firstColumn="1" w:lastColumn="0" w:noHBand="0" w:noVBand="1"/>
+      </w:tblPr>
+      <w:tblGrid>
+        <w:gridCol w:w="3686"/>
+        <w:gridCol w:w="10206"/>
+      </w:tblGrid>
+      <w:tr>
+        <w:tc>
+          <w:tcPr>
+            <w:tcW w:w="3686" w:type="dxa"/>
+          </w:tcPr>
+          <w:p>
+            <w:pPr>
+              <w:rPr>
+                <w:b/>
+              </w:rPr>
+            </w:pPr>
+            <w:r>
+              <w:rPr>
+                <w:b/>
+              </w:rPr>
+              <w:t>Requirement ID:</w:t>
+            </w:r>
+          </w:p>
+          <w:p/>
+          <w:p>
+            <w:pPr>
+              <w:rPr>
+                <w:i/>
+              </w:rPr>
+            </w:pPr>
+            <w:r>
+              <w:rPr>
+                <w:i/>
+              </w:rPr>
+              <w:t>AVS-ODS-0</w:t>
+            </w:r>
+            <w:r>
+              <w:rPr>
+                <w:i/>
+              </w:rPr>
+              <w:t>4</w:t>
+            </w:r>
+          </w:p>
+        </w:tc>
+        <w:tc>
+          <w:tcPr>
+            <w:tcW w:w="10206" w:type="dxa"/>
+          </w:tcPr>
+          <w:p>
+            <w:pPr>
+              <w:rPr>
+                <w:b/>
+              </w:rPr>
+            </w:pPr>
+            <w:r>
+              <w:rPr>
+                <w:b/>
+              </w:rPr>
+              <w:t>Requirement Statement</w:t>
+            </w:r>
+          </w:p>
+          <w:p/>
+          <w:p>
+            <w:pPr>
+              <w:rPr>
+                <w:i/>
+              </w:rPr>
+            </w:pPr>
+            <w:r>
+              <w:rPr>
+                <w:i/>
+              </w:rPr>
+              <w:t>Statement of requirement in the form of “The [insert name of system or sub-system] shall ……”</w:t>
+            </w:r>
+          </w:p>
+          <w:p/>
+          <w:p>
+            <w:r>
+              <w:t xml:space="preserve">The Obstacle Detection System </w:t>
+            </w:r>
+            <w:r>
+              <w:t>shall</w:t>
+            </w:r>
+            <w:r>
+              <w:t xml:space="preserve"> interface with the </w:t>
+            </w:r>
+            <w:r>
+              <w:t xml:space="preserve">Navigation System, outputting the correct grid references of all </w:t>
+            </w:r>
+            <w:r>
+              <w:t>in range obstacles</w:t>
+            </w:r>
+            <w:r>
+              <w:t xml:space="preserve"> to the Navigation System.</w:t>
+            </w:r>
+          </w:p>
+        </w:tc>
+      </w:tr>
+      <w:tr>
+        <w:tc>
+          <w:tcPr>
+            <w:tcW w:w="3686" w:type="dxa"/>
+          </w:tcPr>
+          <w:p>
+            <w:pPr>
+              <w:rPr>
+                <w:b/>
+              </w:rPr>
+            </w:pPr>
+            <w:r>
+              <w:rPr>
+                <w:b/>
+              </w:rPr>
+              <w:t>Verification Method</w:t>
+            </w:r>
+          </w:p>
+          <w:p/>
+          <w:p>
+            <w:pPr>
+              <w:rPr>
+                <w:i/>
+              </w:rPr>
+            </w:pPr>
+            <w:r>
+              <w:rPr>
+                <w:i/>
+              </w:rPr>
+              <w:t>Method of confirming that the system has met the requirement. Options include demonstration, test, analysis or inspection</w:t>
+            </w:r>
+          </w:p>
+          <w:p>
+            <w:pPr>
+              <w:rPr>
+                <w:i/>
+              </w:rPr>
+            </w:pPr>
+          </w:p>
+          <w:p>
+            <w:r>
+              <w:t>Test</w:t>
+            </w:r>
+          </w:p>
+        </w:tc>
+        <w:tc>
+          <w:tcPr>
+            <w:tcW w:w="10206" w:type="dxa"/>
+          </w:tcPr>
+          <w:p>
+            <w:pPr>
+              <w:rPr>
+                <w:b/>
+              </w:rPr>
+            </w:pPr>
+            <w:r>
+              <w:rPr>
+                <w:b/>
+              </w:rPr>
+              <w:t>Verification Description</w:t>
+            </w:r>
+          </w:p>
+          <w:p>
+            <w:pPr>
+              <w:rPr>
+                <w:i/>
+              </w:rPr>
+            </w:pPr>
+          </w:p>
+          <w:p>
+            <w:pPr>
+              <w:rPr>
+                <w:i/>
+              </w:rPr>
+            </w:pPr>
+            <w:r>
+              <w:rPr>
+                <w:i/>
+              </w:rPr>
+              <w:t>Based on verification method, a brief explanation as to the procedure associated with the verification.</w:t>
+            </w:r>
+          </w:p>
+          <w:p>
+            <w:pPr>
+              <w:rPr>
+                <w:i/>
+              </w:rPr>
+            </w:pPr>
+          </w:p>
+          <w:p>
+            <w:r>
+              <w:t xml:space="preserve">Before full system integration, </w:t>
+            </w:r>
+            <w:r>
+              <w:t xml:space="preserve">and after the first stage testing of requirement </w:t>
+            </w:r>
+            <w:r>
+              <w:t xml:space="preserve">AVS-ODS-03 is </w:t>
+            </w:r>
+            <w:r>
+              <w:t xml:space="preserve">verified, the Location System and ODS shall be interfaced with the Navigation System </w:t>
+            </w:r>
+            <w:r>
+              <w:t xml:space="preserve">and placed in the </w:t>
+            </w:r>
+            <w:r>
+              <w:t xml:space="preserve">test grid, with </w:t>
+            </w:r>
+            <w:r>
+              <w:t>obstacles at known locations</w:t>
+            </w:r>
+            <w:r>
+              <w:t>, confirming that the in range obstacles are added to the Navigation System’s obstacle list.</w:t>
+            </w:r>
+            <w:bookmarkStart w:id="0" w:name="_GoBack"/>
+            <w:bookmarkEnd w:id="0"/>
+          </w:p>
+        </w:tc>
+      </w:tr>
+      <w:tr>
+        <w:tc>
+          <w:tcPr>
+            <w:tcW w:w="3686" w:type="dxa"/>
+          </w:tcPr>
+          <w:p>
+            <w:pPr>
+              <w:rPr>
+                <w:b/>
+              </w:rPr>
+            </w:pPr>
+            <w:r>
+              <w:rPr>
+                <w:b/>
+              </w:rPr>
+              <w:t>Traceability</w:t>
+            </w:r>
+          </w:p>
+          <w:p/>
+          <w:p>
+            <w:pPr>
+              <w:rPr>
+                <w:i/>
+              </w:rPr>
+            </w:pPr>
+            <w:r>
+              <w:rPr>
+                <w:i/>
+              </w:rPr>
+              <w:lastRenderedPageBreak/>
+              <w:t>Tracing this requirement back to the source document.</w:t>
+            </w:r>
+          </w:p>
+        </w:tc>
+        <w:tc>
+          <w:tcPr>
+            <w:tcW w:w="10206" w:type="dxa"/>
+          </w:tcPr>
+          <w:p>
+            <w:pPr>
+              <w:rPr>
+                <w:b/>
+              </w:rPr>
+            </w:pPr>
+            <w:r>
+              <w:rPr>
+                <w:b/>
+              </w:rPr>
+              <w:lastRenderedPageBreak/>
+              <w:t>Rationale/explanation</w:t>
+            </w:r>
+          </w:p>
+          <w:p/>
+          <w:p>
+            <w:r>
+              <w:rPr>
+                <w:i/>
+              </w:rPr>
+              <w:lastRenderedPageBreak/>
+              <w:t>An explanation or expansion as to why the system needs to do what the requirement says it needs to do. This may be a reminder or a note, or may simply expand on the traceability.</w:t>
+            </w:r>
+          </w:p>
+        </w:tc>
+      </w:tr>
+      <w:tr>
+        <w:tc>
+          <w:tcPr>
+            <w:tcW w:w="13892" w:type="dxa"/>
+            <w:gridSpan w:val="2"/>
+          </w:tcPr>
+          <w:p>
+            <w:pPr>
+              <w:rPr>
+                <w:b/>
+              </w:rPr>
+            </w:pPr>
+            <w:r>
+              <w:rPr>
+                <w:b/>
+              </w:rPr>
+              <w:lastRenderedPageBreak/>
+              <w:t>States/Modes applicability:</w:t>
+            </w:r>
+          </w:p>
+          <w:p/>
+          <w:p>
+            <w:pPr>
+              <w:rPr>
+                <w:b/>
+                <w:i/>
+              </w:rPr>
+            </w:pPr>
+            <w:r>
+              <w:rPr>
+                <w:i/>
+              </w:rPr>
+              <w:t>If the system needs to exist in different states or modes (see 3.1) then this captures what states or modes this requirement is relevant to.</w:t>
+            </w:r>
+          </w:p>
+        </w:tc>
+      </w:tr>
+    </w:tbl>
+    <w:p/>
     <w:p>
       <w:pPr>
         <w:rPr>
@@ -856,7 +2038,6 @@
         <w:rPr>
           <w:i/>
         </w:rPr>
-        <w:lastRenderedPageBreak/>
         <w:t xml:space="preserve">If the </w:t>
       </w:r>
       <w:r>
@@ -1312,6 +2493,7 @@
         <w:rPr>
           <w:b/>
         </w:rPr>
+        <w:lastRenderedPageBreak/>
         <w:t>3.2.x</w:t>
       </w:r>
       <w:r>
@@ -1502,7 +2684,6 @@
         <w:rPr>
           <w:b/>
         </w:rPr>
-        <w:lastRenderedPageBreak/>
         <w:t>3.2.x</w:t>
       </w:r>
       <w:r>
@@ -1789,6 +2970,7 @@
         <w:rPr>
           <w:b/>
         </w:rPr>
+        <w:lastRenderedPageBreak/>
         <w:t>3.3</w:t>
       </w:r>
       <w:r>
@@ -1983,7 +3165,6 @@
         <w:rPr>
           <w:i/>
         </w:rPr>
-        <w:lastRenderedPageBreak/>
         <w:t xml:space="preserve">This paragraph shall specify the requirements, if any, regarding the environment in which the </w:t>
       </w:r>
       <w:r>
@@ -2185,6 +3366,7 @@
         <w:rPr>
           <w:i/>
         </w:rPr>
+        <w:lastRenderedPageBreak/>
         <w:t xml:space="preserve">This paragraph shall specify the requirements, if any, that constrain the design and construction of the </w:t>
       </w:r>
       <w:r>
@@ -2425,7 +3607,6 @@
         <w:rPr>
           <w:b/>
         </w:rPr>
-        <w:lastRenderedPageBreak/>
         <w:t>3.9</w:t>
       </w:r>
       <w:r>
@@ -2721,6 +3902,7 @@
         <w:rPr>
           <w:b/>
         </w:rPr>
+        <w:lastRenderedPageBreak/>
         <w:t>3.13</w:t>
       </w:r>
       <w:r>
@@ -2819,7 +4001,6 @@
         <w:rPr>
           <w:i/>
         </w:rPr>
-        <w:lastRenderedPageBreak/>
         <w:t>Appendic</w:t>
       </w:r>
       <w:r>
@@ -3381,6 +4562,7 @@
     <w:lsdException w:name="HTML Sample" w:semiHidden="1" w:unhideWhenUsed="1"/>
     <w:lsdException w:name="HTML Typewriter" w:semiHidden="1" w:unhideWhenUsed="1"/>
     <w:lsdException w:name="HTML Variable" w:semiHidden="1" w:unhideWhenUsed="1"/>
+    <w:lsdException w:name="Normal Table" w:semiHidden="1" w:unhideWhenUsed="1"/>
     <w:lsdException w:name="annotation subject" w:semiHidden="1" w:unhideWhenUsed="1"/>
     <w:lsdException w:name="No List" w:semiHidden="1" w:unhideWhenUsed="1"/>
     <w:lsdException w:name="Outline List 1" w:semiHidden="1" w:unhideWhenUsed="1"/>
@@ -3424,8 +4606,10 @@
     <w:lsdException w:name="Table Elegant" w:semiHidden="1" w:unhideWhenUsed="1"/>
     <w:lsdException w:name="Table Professional" w:semiHidden="1" w:unhideWhenUsed="1"/>
     <w:lsdException w:name="Table Subtle 1" w:semiHidden="1" w:unhideWhenUsed="1"/>
+    <w:lsdException w:name="Table Subtle 2" w:semiHidden="1" w:unhideWhenUsed="1"/>
     <w:lsdException w:name="Table Web 1" w:semiHidden="1" w:unhideWhenUsed="1"/>
     <w:lsdException w:name="Table Web 2" w:semiHidden="1" w:unhideWhenUsed="1"/>
+    <w:lsdException w:name="Table Web 3" w:semiHidden="1" w:unhideWhenUsed="1"/>
     <w:lsdException w:name="Balloon Text" w:semiHidden="1" w:unhideWhenUsed="1"/>
     <w:lsdException w:name="Table Grid" w:uiPriority="59"/>
     <w:lsdException w:name="Table Theme" w:semiHidden="1" w:unhideWhenUsed="1"/>
@@ -3761,6 +4945,16 @@
       <w:szCs w:val="24"/>
     </w:rPr>
   </w:style>
+  <w:style w:type="character" w:styleId="PlaceholderText">
+    <w:name w:val="Placeholder Text"/>
+    <w:basedOn w:val="DefaultParagraphFont"/>
+    <w:uiPriority w:val="99"/>
+    <w:semiHidden/>
+    <w:rsid w:val="004F2FCC"/>
+    <w:rPr>
+      <w:color w:val="808080"/>
+    </w:rPr>
+  </w:style>
 </w:styles>
 </file>
 

</xml_diff>

<commit_message>
Added ODS Documentation - SRS and Theoretical Overview
</commit_message>
<xml_diff>
--- a/System Documentation/z3419283 - Alex Gee - Obstacle Sensing Individual SRS.docx
+++ b/System Documentation/z3419283 - Alex Gee - Obstacle Sensing Individual SRS.docx
@@ -35,6 +35,12 @@
         <w:rPr>
           <w:b/>
         </w:rPr>
+        <w:t>Sub-</w:t>
+      </w:r>
+      <w:r>
+        <w:rPr>
+          <w:b/>
+        </w:rPr>
         <w:t xml:space="preserve">System </w:t>
       </w:r>
       <w:r>
@@ -42,73 +48,6 @@
           <w:b/>
         </w:rPr>
         <w:t>Requirements Specification</w:t>
-      </w:r>
-    </w:p>
-    <w:p>
-      <w:pPr>
-        <w:rPr>
-          <w:i/>
-          <w:color w:val="FF0000"/>
-        </w:rPr>
-      </w:pPr>
-      <w:r>
-        <w:rPr>
-          <w:i/>
-          <w:color w:val="FF0000"/>
-        </w:rPr>
-        <w:t>(The</w:t>
-      </w:r>
-      <w:r>
-        <w:rPr>
-          <w:i/>
-          <w:color w:val="FF0000"/>
-        </w:rPr>
-        <w:t xml:space="preserve"> explanatory notes </w:t>
-      </w:r>
-      <w:r>
-        <w:rPr>
-          <w:i/>
-          <w:color w:val="FF0000"/>
-        </w:rPr>
-        <w:t xml:space="preserve">in italics </w:t>
-      </w:r>
-      <w:r>
-        <w:rPr>
-          <w:i/>
-          <w:color w:val="FF0000"/>
-        </w:rPr>
-        <w:t>should be removed in the submitted document)</w:t>
-      </w:r>
-    </w:p>
-    <w:p>
-      <w:pPr>
-        <w:rPr>
-          <w:i/>
-        </w:rPr>
-      </w:pPr>
-      <w:r>
-        <w:rPr>
-          <w:i/>
-        </w:rPr>
-        <w:t>The SRS should contain the sections and sub-sections</w:t>
-      </w:r>
-      <w:r>
-        <w:rPr>
-          <w:i/>
-        </w:rPr>
-        <w:t xml:space="preserve"> </w:t>
-      </w:r>
-      <w:r>
-        <w:rPr>
-          <w:i/>
-        </w:rPr>
-        <w:t xml:space="preserve">as </w:t>
-      </w:r>
-      <w:r>
-        <w:rPr>
-          <w:i/>
-        </w:rPr>
-        <w:t>detailed below:</w:t>
       </w:r>
     </w:p>
     <w:p>
@@ -127,19 +66,6 @@
       </w:r>
       <w:r>
         <w:t xml:space="preserve">  </w:t>
-      </w:r>
-    </w:p>
-    <w:p>
-      <w:pPr>
-        <w:rPr>
-          <w:i/>
-        </w:rPr>
-      </w:pPr>
-      <w:r>
-        <w:rPr>
-          <w:i/>
-        </w:rPr>
-        <w:t>This section shall be divided into the following paragraphs.</w:t>
       </w:r>
     </w:p>
     <w:p>
@@ -300,7 +226,13 @@
         <w:t xml:space="preserve"> </w:t>
       </w:r>
       <w:r>
-        <w:t xml:space="preserve">system shall utilise the HC-SR04 Ultrasonic sensor Arduino module to calculate the distance to any objects within its range. Using the location and Euler angles data from the POZYX system it shall then calculate the grid reference containing the object, and </w:t>
+        <w:t xml:space="preserve">system shall utilise the HC-SR04 Ultrasonic sensor Arduino module to calculate the distance to any objects within its range. Using the location and Euler angles data from the </w:t>
+      </w:r>
+      <w:r>
+        <w:t>Location S</w:t>
+      </w:r>
+      <w:r>
+        <w:t xml:space="preserve">ystem it shall then calculate the grid reference containing the object, and </w:t>
       </w:r>
       <w:r>
         <w:t>output</w:t>
@@ -355,7 +287,13 @@
         <w:t>high</w:t>
       </w:r>
       <w:r>
-        <w:t xml:space="preserve">-level system requirements of the </w:t>
+        <w:t xml:space="preserve">-level </w:t>
+      </w:r>
+      <w:r>
+        <w:t>sub-</w:t>
+      </w:r>
+      <w:r>
+        <w:t xml:space="preserve">system requirements of the </w:t>
       </w:r>
       <w:r>
         <w:t xml:space="preserve">Obstacle </w:t>
@@ -407,7 +345,6 @@
         <w:rPr>
           <w:i/>
         </w:rPr>
-        <w:lastRenderedPageBreak/>
         <w:t xml:space="preserve">This section shall list the number, title, revision, and date of all documents referenced in this specification. </w:t>
       </w:r>
       <w:r>
@@ -463,49 +400,116 @@
     </w:p>
     <w:p>
       <w:pPr>
-        <w:rPr>
-          <w:i/>
-        </w:rPr>
-      </w:pPr>
-      <w:r>
-        <w:rPr>
-          <w:i/>
-        </w:rPr>
-        <w:t xml:space="preserve">This section shall be divided into the following paragraphs to specify the system requirements, that is, those characteristics of the </w:t>
-      </w:r>
-      <w:r>
-        <w:rPr>
-          <w:i/>
-        </w:rPr>
-        <w:t>system</w:t>
-      </w:r>
-      <w:r>
-        <w:rPr>
-          <w:i/>
-        </w:rPr>
-        <w:t xml:space="preserve"> that are</w:t>
-      </w:r>
-      <w:r>
-        <w:rPr>
-          <w:i/>
-        </w:rPr>
-        <w:t xml:space="preserve"> conditions for its acceptance.</w:t>
-      </w:r>
-    </w:p>
-    <w:p>
-      <w:pPr>
-        <w:rPr>
-          <w:i/>
-        </w:rPr>
-      </w:pPr>
-      <w:r>
-        <w:rPr>
-          <w:i/>
-        </w:rPr>
-        <w:t>Each requirement must have the following information in whatever form is preferred. A table is shown and suggested as a convenient way of presenting the requirements.</w:t>
-      </w:r>
-    </w:p>
-    <w:p/>
+        <w:ind w:left="720"/>
+      </w:pPr>
+      <w:r>
+        <w:rPr>
+          <w:b/>
+        </w:rPr>
+        <w:t>3.1</w:t>
+      </w:r>
+      <w:r>
+        <w:rPr>
+          <w:b/>
+        </w:rPr>
+        <w:tab/>
+        <w:t>Required states and modes.</w:t>
+      </w:r>
+      <w:r>
+        <w:t xml:space="preserve"> </w:t>
+      </w:r>
+    </w:p>
+    <w:p>
+      <w:pPr>
+        <w:ind w:left="720"/>
+      </w:pPr>
+      <w:r>
+        <w:lastRenderedPageBreak/>
+        <w:t>Not used.</w:t>
+      </w:r>
+    </w:p>
+    <w:p>
+      <w:pPr>
+        <w:ind w:left="720"/>
+      </w:pPr>
+      <w:r>
+        <w:rPr>
+          <w:b/>
+        </w:rPr>
+        <w:t>3.2</w:t>
+      </w:r>
+      <w:r>
+        <w:rPr>
+          <w:b/>
+        </w:rPr>
+        <w:tab/>
+      </w:r>
+      <w:r>
+        <w:rPr>
+          <w:b/>
+        </w:rPr>
+        <w:t>F</w:t>
+      </w:r>
+      <w:r>
+        <w:rPr>
+          <w:b/>
+        </w:rPr>
+        <w:t>unction and performance</w:t>
+      </w:r>
+      <w:r>
+        <w:rPr>
+          <w:b/>
+        </w:rPr>
+        <w:t xml:space="preserve"> requirements.</w:t>
+      </w:r>
+      <w:r>
+        <w:t xml:space="preserve"> </w:t>
+      </w:r>
+    </w:p>
+    <w:p>
+      <w:pPr>
+        <w:ind w:left="1440"/>
+        <w:rPr>
+          <w:b/>
+        </w:rPr>
+      </w:pPr>
+      <w:r>
+        <w:rPr>
+          <w:b/>
+        </w:rPr>
+        <w:t>3.2.</w:t>
+      </w:r>
+      <w:r>
+        <w:rPr>
+          <w:b/>
+        </w:rPr>
+        <w:t>1</w:t>
+      </w:r>
+      <w:r>
+        <w:rPr>
+          <w:b/>
+        </w:rPr>
+        <w:tab/>
+      </w:r>
+      <w:r>
+        <w:rPr>
+          <w:b/>
+        </w:rPr>
+        <w:t xml:space="preserve">Obstacle Detection Range </w:t>
+      </w:r>
+      <w:r>
+        <w:rPr>
+          <w:b/>
+        </w:rPr>
+        <w:t>Requirements</w:t>
+      </w:r>
+      <w:r>
+        <w:rPr>
+          <w:b/>
+        </w:rPr>
+        <w:t xml:space="preserve">. </w:t>
+      </w:r>
+    </w:p>
     <w:tbl>
       <w:tblPr>
         <w:tblStyle w:val="TableGrid"/>
@@ -545,31 +549,7 @@
               <w:rPr>
                 <w:i/>
               </w:rPr>
-              <w:t>AVS</w:t>
-            </w:r>
-            <w:r>
-              <w:rPr>
-                <w:i/>
-              </w:rPr>
-              <w:t>-O</w:t>
-            </w:r>
-            <w:r>
-              <w:rPr>
-                <w:i/>
-              </w:rPr>
-              <w:t>D</w:t>
-            </w:r>
-            <w:r>
-              <w:rPr>
-                <w:i/>
-              </w:rPr>
-              <w:t>S-0</w:t>
-            </w:r>
-            <w:r>
-              <w:rPr>
-                <w:i/>
-              </w:rPr>
-              <w:t>1</w:t>
+              <w:t>AVS-OD-001</w:t>
             </w:r>
           </w:p>
         </w:tc>
@@ -592,58 +572,23 @@
           </w:p>
           <w:p/>
           <w:p>
-            <w:pPr>
-              <w:rPr>
-                <w:i/>
-              </w:rPr>
-            </w:pPr>
-            <w:r>
-              <w:rPr>
-                <w:i/>
-              </w:rPr>
-              <w:t>Statement of requiremen</w:t>
-            </w:r>
-            <w:r>
-              <w:rPr>
-                <w:i/>
-              </w:rPr>
-              <w:t>t in the form of “The [insert name of system or sub-system]</w:t>
-            </w:r>
-            <w:r>
-              <w:rPr>
-                <w:i/>
-              </w:rPr>
-              <w:t xml:space="preserve"> shall ……”</w:t>
-            </w:r>
-          </w:p>
-          <w:p/>
-          <w:p>
-            <w:r>
-              <w:t xml:space="preserve">The Obstacle </w:t>
-            </w:r>
-            <w:r>
-              <w:t>Detection</w:t>
-            </w:r>
-            <w:r>
-              <w:t xml:space="preserve"> System</w:t>
-            </w:r>
-            <w:r>
-              <w:t xml:space="preserve"> shall </w:t>
-            </w:r>
-            <w:r>
-              <w:t>detect obstacles inside the grid</w:t>
-            </w:r>
-            <w:r>
-              <w:t xml:space="preserve">, in the range of 25cm </w:t>
-            </w:r>
-            <w:r>
-              <w:t>–</w:t>
-            </w:r>
-            <w:r>
-              <w:t xml:space="preserve"> </w:t>
-            </w:r>
-            <w:r>
-              <w:t>300cm.</w:t>
+            <w:r>
+              <w:t xml:space="preserve">The Obstacle Detection System shall </w:t>
+            </w:r>
+            <w:r>
+              <w:t xml:space="preserve">correctly </w:t>
+            </w:r>
+            <w:r>
+              <w:t xml:space="preserve">detect obstacles inside the grid, </w:t>
+            </w:r>
+            <w:r>
+              <w:t xml:space="preserve">at a minimum of </w:t>
+            </w:r>
+            <w:r>
+              <w:t>15cm</w:t>
+            </w:r>
+            <w:r>
+              <w:t>.</w:t>
             </w:r>
           </w:p>
         </w:tc>
@@ -677,25 +622,7 @@
               <w:rPr>
                 <w:i/>
               </w:rPr>
-              <w:t>M</w:t>
-            </w:r>
-            <w:r>
-              <w:rPr>
-                <w:i/>
-              </w:rPr>
-              <w:t>et</w:t>
-            </w:r>
-            <w:r>
-              <w:rPr>
-                <w:i/>
-              </w:rPr>
-              <w:t>hod of confirming that the system</w:t>
-            </w:r>
-            <w:r>
-              <w:rPr>
-                <w:i/>
-              </w:rPr>
-              <w:t xml:space="preserve"> has met the requirement. Options include demonstration, test, analysis or inspection</w:t>
+              <w:t>Method of confirming that the system has met the requirement. Options include demonstration, test, analysis or inspection</w:t>
             </w:r>
           </w:p>
           <w:p>
@@ -736,76 +663,17 @@
             </w:pPr>
           </w:p>
           <w:p>
-            <w:pPr>
-              <w:rPr>
-                <w:i/>
-              </w:rPr>
-            </w:pPr>
-            <w:r>
-              <w:rPr>
-                <w:i/>
-              </w:rPr>
-              <w:t>Based on verification method, a brief explanation as to the procedure associated with the verification.</w:t>
-            </w:r>
-          </w:p>
-          <w:p>
-            <w:pPr>
-              <w:rPr>
-                <w:i/>
-              </w:rPr>
-            </w:pPr>
-          </w:p>
-          <w:p>
-            <w:r>
-              <w:t xml:space="preserve">The </w:t>
-            </w:r>
-            <w:r>
-              <w:t xml:space="preserve">ODS </w:t>
-            </w:r>
-            <w:r>
-              <w:t>sensors</w:t>
-            </w:r>
-            <w:r>
-              <w:t>’</w:t>
-            </w:r>
-            <w:r>
-              <w:t xml:space="preserve"> </w:t>
-            </w:r>
-            <w:r>
-              <w:t xml:space="preserve">range shall be tested </w:t>
-            </w:r>
-            <w:r>
-              <w:t>on a non-integrated circuit (i.e. breadboard)</w:t>
-            </w:r>
-            <w:r>
-              <w:t>, by</w:t>
-            </w:r>
-            <w:r>
-              <w:t xml:space="preserve"> aiming them at a cardboard box at different ranges and angles,</w:t>
-            </w:r>
-            <w:r>
-              <w:t xml:space="preserve"> to confirm they are physically capable of the </w:t>
-            </w:r>
-            <w:r>
-              <w:t xml:space="preserve">requirement. </w:t>
+            <w:r>
+              <w:t xml:space="preserve">The ODS sensors’ range shall be tested on a non-integrated circuit (i.e. breadboard), by aiming them at a cardboard box at different ranges and angles, to confirm they are physically capable of the requirement. </w:t>
             </w:r>
           </w:p>
           <w:p/>
           <w:p>
             <w:r>
-              <w:t xml:space="preserve">Once integrated onto the AVS </w:t>
-            </w:r>
-            <w:r>
-              <w:t xml:space="preserve">the ODS </w:t>
-            </w:r>
-            <w:r>
-              <w:t xml:space="preserve">shall be tested </w:t>
-            </w:r>
-            <w:r>
-              <w:t>while the AVS is both moving and stationery, by placing obstacles in known grid locations</w:t>
-            </w:r>
-            <w:r>
-              <w:t xml:space="preserve"> and confirming that the ODS outputs the correct gridspace</w:t>
+              <w:t xml:space="preserve">Once integrated onto the AVS the ODS shall be tested while the AVS is both moving and stationery, by placing obstacles in known grid locations and confirming that the ODS outputs the correct </w:t>
+            </w:r>
+            <w:r>
+              <w:t>grid reference</w:t>
             </w:r>
             <w:r>
               <w:t>.</w:t>
@@ -865,23 +733,24 @@
           </w:p>
           <w:p/>
           <w:p>
-            <w:r>
+            <w:pPr>
               <w:rPr>
                 <w:i/>
               </w:rPr>
-              <w:t xml:space="preserve">An explanation or expansion as to </w:t>
-            </w:r>
+            </w:pPr>
             <w:r>
               <w:rPr>
                 <w:i/>
               </w:rPr>
-              <w:t>why the system</w:t>
-            </w:r>
-            <w:r>
-              <w:rPr>
-                <w:i/>
-              </w:rPr>
-              <w:t xml:space="preserve"> needs to do what the requirement says it needs to do. This may be a reminder or a note, or may simply expand on the traceability.</w:t>
+              <w:t>An explanation or expansion as to why the system needs to do what the requirement says it needs to do. This may be a reminder or a note, or may simply expand on the traceability.</w:t>
+            </w:r>
+          </w:p>
+          <w:p/>
+          <w:p>
+            <w:bookmarkStart w:id="0" w:name="_GoBack"/>
+            <w:bookmarkEnd w:id="0"/>
+            <w:r>
+              <w:t>The given grid space has grid squares with size of 50x50cm hence for the AVS to detect an obstacle in any box directly adjacent, when the AVS is located in the centre of the current box, the lower limit of 15cm allows for sensors to be offset from the centre of the AVS by up to 35cm.</w:t>
             </w:r>
           </w:p>
         </w:tc>
@@ -907,386 +776,59 @@
           </w:p>
           <w:p/>
           <w:p>
-            <w:pPr>
-              <w:rPr>
-                <w:b/>
-                <w:i/>
-              </w:rPr>
-            </w:pPr>
-            <w:r>
-              <w:rPr>
-                <w:i/>
-              </w:rPr>
-              <w:t>If the system</w:t>
-            </w:r>
-            <w:r>
-              <w:rPr>
-                <w:i/>
-              </w:rPr>
-              <w:t xml:space="preserve"> needs to exist in different states or modes (see 3.1) then this captures what states or modes this requirement is relevant to.</w:t>
-            </w:r>
-          </w:p>
-        </w:tc>
-      </w:tr>
-      <w:tr>
-        <w:tc>
-          <w:tcPr>
-            <w:tcW w:w="3686" w:type="dxa"/>
-          </w:tcPr>
-          <w:p>
-            <w:pPr>
-              <w:rPr>
-                <w:b/>
-              </w:rPr>
-            </w:pPr>
-            <w:r>
-              <w:rPr>
-                <w:b/>
-              </w:rPr>
-              <w:lastRenderedPageBreak/>
-              <w:t>Requirement ID:</w:t>
-            </w:r>
-          </w:p>
-          <w:p/>
-          <w:p>
-            <w:pPr>
-              <w:rPr>
-                <w:i/>
-              </w:rPr>
-            </w:pPr>
-            <w:r>
-              <w:rPr>
-                <w:i/>
-              </w:rPr>
-              <w:t>AVS-ODS-0</w:t>
-            </w:r>
-            <w:r>
-              <w:rPr>
-                <w:i/>
-              </w:rPr>
-              <w:t>2</w:t>
-            </w:r>
-          </w:p>
-        </w:tc>
-        <w:tc>
-          <w:tcPr>
-            <w:tcW w:w="10206" w:type="dxa"/>
-          </w:tcPr>
-          <w:p>
-            <w:pPr>
-              <w:rPr>
-                <w:b/>
-              </w:rPr>
-            </w:pPr>
-            <w:r>
-              <w:rPr>
-                <w:b/>
-              </w:rPr>
-              <w:t>Requirement Statement</w:t>
-            </w:r>
-          </w:p>
-          <w:p/>
-          <w:p>
-            <w:pPr>
-              <w:rPr>
-                <w:i/>
-              </w:rPr>
-            </w:pPr>
-            <w:r>
-              <w:rPr>
-                <w:i/>
-              </w:rPr>
-              <w:t>Statement of requirement in the form of “The [insert name of system or sub-system] shall ……”</w:t>
-            </w:r>
-          </w:p>
-          <w:p/>
-          <w:p>
-            <w:r>
-              <w:t xml:space="preserve">The Obstacle Detection System </w:t>
-            </w:r>
-            <w:r>
-              <w:t xml:space="preserve">shall </w:t>
-            </w:r>
-            <w:r>
-              <w:t xml:space="preserve">interface with the </w:t>
-            </w:r>
-            <w:r>
-              <w:t>Location System</w:t>
-            </w:r>
-            <w:r>
-              <w:t xml:space="preserve"> </w:t>
-            </w:r>
-            <w:r>
-              <w:t xml:space="preserve">receiving current location </w:t>
-            </w:r>
-            <w:r>
-              <w:t>(</w:t>
-            </w:r>
-            <m:oMath>
-              <m:r>
-                <w:rPr>
-                  <w:rFonts w:ascii="Cambria Math" w:hAnsi="Cambria Math"/>
-                </w:rPr>
-                <m:t>±1cm</m:t>
-              </m:r>
-            </m:oMath>
-            <w:r>
-              <w:t xml:space="preserve">) </w:t>
-            </w:r>
-            <w:r>
-              <w:t>and heading angle</w:t>
-            </w:r>
-            <w:r>
-              <w:t xml:space="preserve"> (</w:t>
-            </w:r>
-            <m:oMath>
-              <m:r>
-                <w:rPr>
-                  <w:rFonts w:ascii="Cambria Math" w:hAnsi="Cambria Math"/>
-                </w:rPr>
-                <m:t>±</m:t>
-              </m:r>
-              <m:r>
-                <w:rPr>
-                  <w:rFonts w:ascii="Cambria Math" w:hAnsi="Cambria Math"/>
-                </w:rPr>
-                <m:t>5°</m:t>
-              </m:r>
-            </m:oMath>
-            <w:r>
-              <w:t>)</w:t>
-            </w:r>
-            <w:r>
-              <w:t xml:space="preserve"> as inputs</w:t>
-            </w:r>
-            <w:r>
-              <w:t>.</w:t>
-            </w:r>
-          </w:p>
-        </w:tc>
-      </w:tr>
-      <w:tr>
-        <w:tc>
-          <w:tcPr>
-            <w:tcW w:w="3686" w:type="dxa"/>
-          </w:tcPr>
-          <w:p>
-            <w:pPr>
-              <w:rPr>
-                <w:b/>
-              </w:rPr>
-            </w:pPr>
-            <w:r>
-              <w:rPr>
-                <w:b/>
-              </w:rPr>
-              <w:t>Verification Method</w:t>
-            </w:r>
-          </w:p>
-          <w:p/>
-          <w:p>
-            <w:pPr>
-              <w:rPr>
-                <w:i/>
-              </w:rPr>
-            </w:pPr>
-            <w:r>
-              <w:rPr>
-                <w:i/>
-              </w:rPr>
-              <w:t>Method of confirming that the system has met the requirement. Options include demonstration, test, analysis or inspection</w:t>
-            </w:r>
-          </w:p>
-          <w:p>
-            <w:pPr>
-              <w:rPr>
-                <w:i/>
-              </w:rPr>
-            </w:pPr>
-          </w:p>
-          <w:p>
-            <w:r>
-              <w:t>Test</w:t>
-            </w:r>
-          </w:p>
-        </w:tc>
-        <w:tc>
-          <w:tcPr>
-            <w:tcW w:w="10206" w:type="dxa"/>
-          </w:tcPr>
-          <w:p>
-            <w:pPr>
-              <w:rPr>
-                <w:b/>
-              </w:rPr>
-            </w:pPr>
-            <w:r>
-              <w:rPr>
-                <w:b/>
-              </w:rPr>
-              <w:t>Verification Description</w:t>
-            </w:r>
-          </w:p>
-          <w:p>
-            <w:pPr>
-              <w:rPr>
-                <w:i/>
-              </w:rPr>
-            </w:pPr>
-          </w:p>
-          <w:p>
-            <w:pPr>
-              <w:rPr>
-                <w:i/>
-              </w:rPr>
-            </w:pPr>
-            <w:r>
-              <w:rPr>
-                <w:i/>
-              </w:rPr>
-              <w:t>Based on verification method, a brief explanation as to the procedure associated with the verification.</w:t>
-            </w:r>
-          </w:p>
-          <w:p>
-            <w:pPr>
-              <w:rPr>
-                <w:i/>
-              </w:rPr>
-            </w:pPr>
-          </w:p>
-          <w:p>
-            <w:r>
-              <w:t>Before full system integration</w:t>
-            </w:r>
-            <w:r>
-              <w:t>,</w:t>
-            </w:r>
-            <w:r>
-              <w:t xml:space="preserve"> known input locations and </w:t>
-            </w:r>
-            <w:r>
-              <w:t>heading angles shall be fed to the ODS</w:t>
-            </w:r>
-            <w:r>
-              <w:t xml:space="preserve"> to confirm </w:t>
-            </w:r>
-            <w:r>
-              <w:t>the ODS receives correct inputs</w:t>
-            </w:r>
-            <w:r>
-              <w:t>.</w:t>
-            </w:r>
-          </w:p>
-          <w:p/>
-          <w:p>
-            <w:r>
-              <w:t>Upon full system integration, the same testing will occur to ensure geometry</w:t>
-            </w:r>
-            <w:r>
-              <w:t xml:space="preserve"> is correct.</w:t>
-            </w:r>
-          </w:p>
-        </w:tc>
-      </w:tr>
-      <w:tr>
-        <w:tc>
-          <w:tcPr>
-            <w:tcW w:w="3686" w:type="dxa"/>
-          </w:tcPr>
-          <w:p>
-            <w:pPr>
-              <w:rPr>
-                <w:b/>
-              </w:rPr>
-            </w:pPr>
-            <w:r>
-              <w:rPr>
-                <w:b/>
-              </w:rPr>
-              <w:t>Traceability</w:t>
-            </w:r>
-          </w:p>
-          <w:p/>
-          <w:p>
-            <w:pPr>
-              <w:rPr>
-                <w:i/>
-              </w:rPr>
-            </w:pPr>
-            <w:r>
-              <w:rPr>
-                <w:i/>
-              </w:rPr>
-              <w:t>Tracing this requirement back to the source document.</w:t>
-            </w:r>
-          </w:p>
-        </w:tc>
-        <w:tc>
-          <w:tcPr>
-            <w:tcW w:w="10206" w:type="dxa"/>
-          </w:tcPr>
-          <w:p>
-            <w:pPr>
-              <w:rPr>
-                <w:b/>
-              </w:rPr>
-            </w:pPr>
-            <w:r>
-              <w:rPr>
-                <w:b/>
-              </w:rPr>
-              <w:t>Rationale/explanation</w:t>
-            </w:r>
-          </w:p>
-          <w:p/>
-          <w:p>
-            <w:r>
-              <w:rPr>
-                <w:i/>
-              </w:rPr>
-              <w:t>An explanation or expansion as to why the system needs to do what the requirement says it needs to do. This may be a reminder or a note, or may simply expand on the traceability.</w:t>
-            </w:r>
-          </w:p>
-        </w:tc>
-      </w:tr>
-      <w:tr>
-        <w:tc>
-          <w:tcPr>
-            <w:tcW w:w="13892" w:type="dxa"/>
-            <w:gridSpan w:val="2"/>
-          </w:tcPr>
-          <w:p>
-            <w:pPr>
-              <w:rPr>
-                <w:b/>
-              </w:rPr>
-            </w:pPr>
-            <w:r>
-              <w:rPr>
-                <w:b/>
-              </w:rPr>
-              <w:t>States/Modes applicability:</w:t>
-            </w:r>
-          </w:p>
-          <w:p/>
-          <w:p>
-            <w:pPr>
-              <w:rPr>
-                <w:b/>
-                <w:i/>
-              </w:rPr>
-            </w:pPr>
-            <w:r>
-              <w:rPr>
-                <w:i/>
-              </w:rPr>
-              <w:t>If the system needs to exist in different states or modes (see 3.1) then this captures what states or modes this requirement is relevant to.</w:t>
+            <w:r>
+              <w:t>Not used</w:t>
             </w:r>
           </w:p>
         </w:tc>
       </w:tr>
     </w:tbl>
-    <w:p/>
+    <w:p>
+      <w:pPr>
+        <w:ind w:left="1440"/>
+        <w:rPr>
+          <w:b/>
+        </w:rPr>
+      </w:pPr>
+    </w:p>
+    <w:p>
+      <w:pPr>
+        <w:ind w:left="1440"/>
+        <w:rPr>
+          <w:b/>
+        </w:rPr>
+      </w:pPr>
+      <w:r>
+        <w:rPr>
+          <w:b/>
+        </w:rPr>
+        <w:t>3.2.</w:t>
+      </w:r>
+      <w:r>
+        <w:rPr>
+          <w:b/>
+        </w:rPr>
+        <w:t>2</w:t>
+      </w:r>
+      <w:r>
+        <w:rPr>
+          <w:b/>
+        </w:rPr>
+        <w:tab/>
+      </w:r>
+      <w:r>
+        <w:rPr>
+          <w:b/>
+        </w:rPr>
+        <w:t>Inputs Conversion To Obstacle Grid Reference Requirements</w:t>
+      </w:r>
+      <w:r>
+        <w:rPr>
+          <w:b/>
+        </w:rPr>
+        <w:t xml:space="preserve"> </w:t>
+      </w:r>
+    </w:p>
     <w:tbl>
       <w:tblPr>
         <w:tblStyle w:val="TableGrid"/>
@@ -1312,6 +854,7 @@
               <w:rPr>
                 <w:b/>
               </w:rPr>
+              <w:lastRenderedPageBreak/>
               <w:t>Requirement ID:</w:t>
             </w:r>
           </w:p>
@@ -1326,13 +869,13 @@
               <w:rPr>
                 <w:i/>
               </w:rPr>
-              <w:t>AVS-ODS-0</w:t>
+              <w:t>AVS-OD-00</w:t>
             </w:r>
             <w:r>
               <w:rPr>
                 <w:i/>
               </w:rPr>
-              <w:t>3</w:t>
+              <w:t>2</w:t>
             </w:r>
           </w:p>
         </w:tc>
@@ -1355,34 +898,8 @@
           </w:p>
           <w:p/>
           <w:p>
-            <w:pPr>
-              <w:rPr>
-                <w:i/>
-              </w:rPr>
-            </w:pPr>
-            <w:r>
-              <w:rPr>
-                <w:i/>
-              </w:rPr>
-              <w:t>Statement of requirement in the form of “The [insert name of system or sub-system] shall ……”</w:t>
-            </w:r>
-          </w:p>
-          <w:p/>
-          <w:p>
-            <w:r>
-              <w:t>The Obstacle Detection System shall</w:t>
-            </w:r>
-            <w:r>
-              <w:t xml:space="preserve"> </w:t>
-            </w:r>
-            <w:r>
-              <w:t>convert inputs from the range sensors and the Location System</w:t>
-            </w:r>
-            <w:r>
-              <w:t xml:space="preserve"> into a</w:t>
-            </w:r>
-            <w:r>
-              <w:t xml:space="preserve"> grid reference representing the location of an obstacle. </w:t>
+            <w:r>
+              <w:t xml:space="preserve">The Obstacle Detection System shall convert inputs from the range sensors (distance to detected obstacle) and the Location System (current AVS location and heading) into a grid reference representing the location of an obstacle. </w:t>
             </w:r>
           </w:p>
         </w:tc>
@@ -1407,26 +924,6 @@
           </w:p>
           <w:p/>
           <w:p>
-            <w:pPr>
-              <w:rPr>
-                <w:i/>
-              </w:rPr>
-            </w:pPr>
-            <w:r>
-              <w:rPr>
-                <w:i/>
-              </w:rPr>
-              <w:t>Method of confirming that the system has met the requirement. Options include demonstration, test, analysis or inspection</w:t>
-            </w:r>
-          </w:p>
-          <w:p>
-            <w:pPr>
-              <w:rPr>
-                <w:i/>
-              </w:rPr>
-            </w:pPr>
-          </w:p>
-          <w:p>
             <w:r>
               <w:t>Test</w:t>
             </w:r>
@@ -1446,7 +943,6 @@
               <w:rPr>
                 <w:b/>
               </w:rPr>
-              <w:lastRenderedPageBreak/>
               <w:t>Verification Description</w:t>
             </w:r>
           </w:p>
@@ -1458,40 +954,8 @@
             </w:pPr>
           </w:p>
           <w:p>
-            <w:pPr>
-              <w:rPr>
-                <w:i/>
-              </w:rPr>
-            </w:pPr>
-            <w:r>
-              <w:rPr>
-                <w:i/>
-              </w:rPr>
-              <w:t>Based on verification method, a brief explanation as to the procedure associated with the verification.</w:t>
-            </w:r>
-          </w:p>
-          <w:p>
-            <w:pPr>
-              <w:rPr>
-                <w:i/>
-              </w:rPr>
-            </w:pPr>
-          </w:p>
-          <w:p>
-            <w:r>
-              <w:t>Before full integration</w:t>
-            </w:r>
-            <w:r>
-              <w:t xml:space="preserve"> the Location System and ODS shall be interfaced in the test grid, with a number of obstacles at different known grid locations</w:t>
-            </w:r>
-            <w:r>
-              <w:t xml:space="preserve">. The </w:t>
-            </w:r>
-            <w:r>
-              <w:t>full system will be emulated by connecting outputting the ODS output</w:t>
-            </w:r>
-            <w:r>
-              <w:t xml:space="preserve"> grid references to a Serial Monitor, confirming correct locations from each of the sensors in their respective directions.</w:t>
+            <w:r>
+              <w:t>Before full integration the Location System and ODS shall be interfaced in the test grid, with a number of obstacles at different known grid locations. The full system will be emulated by connecting outputting the ODS output grid references to a Serial Monitor, confirming correct locations from each of the sensors in their respective directions.</w:t>
             </w:r>
           </w:p>
         </w:tc>
@@ -1511,7 +975,6 @@
               <w:rPr>
                 <w:b/>
               </w:rPr>
-              <w:lastRenderedPageBreak/>
               <w:t>Traceability</w:t>
             </w:r>
           </w:p>
@@ -1550,10 +1013,7 @@
           <w:p/>
           <w:p>
             <w:r>
-              <w:rPr>
-                <w:i/>
-              </w:rPr>
-              <w:t>An explanation or expansion as to why the system needs to do what the requirement says it needs to do. This may be a reminder or a note, or may simply expand on the traceability.</w:t>
+              <w:t xml:space="preserve">Once the ODS has received necessary inputs, this information must be combined in a useful way, i.e. to calculate the location of the detected obstacle. </w:t>
             </w:r>
           </w:p>
         </w:tc>
@@ -1582,20 +1042,182 @@
             <w:pPr>
               <w:rPr>
                 <w:b/>
-                <w:i/>
-              </w:rPr>
-            </w:pPr>
-            <w:r>
-              <w:rPr>
-                <w:i/>
-              </w:rPr>
-              <w:t>If the system needs to exist in different states or modes (see 3.1) then this captures what states or modes this requirement is relevant to.</w:t>
+              </w:rPr>
+            </w:pPr>
+            <w:r>
+              <w:t>Not used.</w:t>
             </w:r>
           </w:p>
         </w:tc>
       </w:tr>
     </w:tbl>
-    <w:p/>
+    <w:p>
+      <w:pPr>
+        <w:ind w:left="1440"/>
+        <w:rPr>
+          <w:b/>
+        </w:rPr>
+      </w:pPr>
+    </w:p>
+    <w:p>
+      <w:pPr>
+        <w:ind w:left="720"/>
+      </w:pPr>
+      <w:r>
+        <w:rPr>
+          <w:b/>
+        </w:rPr>
+        <w:t>3.3</w:t>
+      </w:r>
+      <w:r>
+        <w:rPr>
+          <w:b/>
+        </w:rPr>
+        <w:tab/>
+      </w:r>
+      <w:r>
+        <w:rPr>
+          <w:b/>
+        </w:rPr>
+        <w:t>E</w:t>
+      </w:r>
+      <w:r>
+        <w:rPr>
+          <w:b/>
+        </w:rPr>
+        <w:t>xternal interface requirements.</w:t>
+      </w:r>
+      <w:r>
+        <w:t xml:space="preserve"> </w:t>
+      </w:r>
+    </w:p>
+    <w:p>
+      <w:pPr>
+        <w:ind w:left="1440"/>
+      </w:pPr>
+      <w:r>
+        <w:rPr>
+          <w:b/>
+        </w:rPr>
+        <w:t>3.3.1</w:t>
+      </w:r>
+      <w:r>
+        <w:rPr>
+          <w:b/>
+        </w:rPr>
+        <w:tab/>
+        <w:t>Interface identification and diagrams.</w:t>
+      </w:r>
+      <w:r>
+        <w:t xml:space="preserve"> </w:t>
+      </w:r>
+    </w:p>
+    <w:p>
+      <w:pPr>
+        <w:ind w:left="1440"/>
+        <w:rPr>
+          <w:i/>
+        </w:rPr>
+      </w:pPr>
+      <w:r>
+        <w:rPr>
+          <w:i/>
+        </w:rPr>
+        <w:t xml:space="preserve">This paragraph shall identify the required external interfaces of the </w:t>
+      </w:r>
+      <w:r>
+        <w:rPr>
+          <w:i/>
+        </w:rPr>
+        <w:t>system</w:t>
+      </w:r>
+      <w:r>
+        <w:rPr>
+          <w:i/>
+        </w:rPr>
+        <w:t>. The identification of</w:t>
+      </w:r>
+      <w:r>
+        <w:rPr>
+          <w:i/>
+        </w:rPr>
+        <w:t xml:space="preserve"> each interface shall include an </w:t>
+      </w:r>
+      <w:r>
+        <w:rPr>
+          <w:i/>
+        </w:rPr>
+        <w:t xml:space="preserve">identifier and shall </w:t>
+      </w:r>
+      <w:r>
+        <w:rPr>
+          <w:i/>
+        </w:rPr>
+        <w:t xml:space="preserve">name the interfacing entities. </w:t>
+      </w:r>
+      <w:r>
+        <w:rPr>
+          <w:i/>
+        </w:rPr>
+        <w:t>One or more interface diagrams shall be provided to depict the interfaces.</w:t>
+      </w:r>
+    </w:p>
+    <w:p>
+      <w:pPr>
+        <w:ind w:left="1440"/>
+        <w:rPr>
+          <w:b/>
+        </w:rPr>
+      </w:pPr>
+      <w:r>
+        <w:rPr>
+          <w:b/>
+        </w:rPr>
+        <w:t>3.</w:t>
+      </w:r>
+      <w:r>
+        <w:rPr>
+          <w:b/>
+        </w:rPr>
+        <w:t>3</w:t>
+      </w:r>
+      <w:r>
+        <w:rPr>
+          <w:b/>
+        </w:rPr>
+        <w:t>.</w:t>
+      </w:r>
+      <w:r>
+        <w:rPr>
+          <w:b/>
+        </w:rPr>
+        <w:t>2</w:t>
+      </w:r>
+      <w:r>
+        <w:rPr>
+          <w:b/>
+        </w:rPr>
+        <w:tab/>
+      </w:r>
+      <w:r>
+        <w:rPr>
+          <w:b/>
+        </w:rPr>
+        <w:t xml:space="preserve">ODS and </w:t>
+      </w:r>
+      <w:r>
+        <w:rPr>
+          <w:b/>
+        </w:rPr>
+        <w:t>Location System Interface – Current Location</w:t>
+      </w:r>
+      <w:r>
+        <w:rPr>
+          <w:b/>
+        </w:rPr>
+        <w:t xml:space="preserve"> Requirements</w:t>
+      </w:r>
+    </w:p>
     <w:tbl>
       <w:tblPr>
         <w:tblStyle w:val="TableGrid"/>
@@ -1635,13 +1257,7 @@
               <w:rPr>
                 <w:i/>
               </w:rPr>
-              <w:t>AVS-ODS-0</w:t>
-            </w:r>
-            <w:r>
-              <w:rPr>
-                <w:i/>
-              </w:rPr>
-              <w:t>4</w:t>
+              <w:t>AVS-OD-002</w:t>
             </w:r>
           </w:p>
         </w:tc>
@@ -1664,37 +1280,8 @@
           </w:p>
           <w:p/>
           <w:p>
-            <w:pPr>
-              <w:rPr>
-                <w:i/>
-              </w:rPr>
-            </w:pPr>
-            <w:r>
-              <w:rPr>
-                <w:i/>
-              </w:rPr>
-              <w:t>Statement of requirement in the form of “The [insert name of system or sub-system] shall ……”</w:t>
-            </w:r>
-          </w:p>
-          <w:p/>
-          <w:p>
-            <w:r>
-              <w:t xml:space="preserve">The Obstacle Detection System </w:t>
-            </w:r>
-            <w:r>
-              <w:t>shall</w:t>
-            </w:r>
-            <w:r>
-              <w:t xml:space="preserve"> interface with the </w:t>
-            </w:r>
-            <w:r>
-              <w:t xml:space="preserve">Navigation System, outputting the correct grid references of all </w:t>
-            </w:r>
-            <w:r>
-              <w:t>in range obstacles</w:t>
-            </w:r>
-            <w:r>
-              <w:t xml:space="preserve"> to the Navigation System.</w:t>
+            <w:r>
+              <w:t>The Obstacle Detection System shall interface with the Location System receiving current location as an input.</w:t>
             </w:r>
           </w:p>
         </w:tc>
@@ -1714,21 +1301,8 @@
               <w:rPr>
                 <w:b/>
               </w:rPr>
+              <w:lastRenderedPageBreak/>
               <w:t>Verification Method</w:t>
-            </w:r>
-          </w:p>
-          <w:p/>
-          <w:p>
-            <w:pPr>
-              <w:rPr>
-                <w:i/>
-              </w:rPr>
-            </w:pPr>
-            <w:r>
-              <w:rPr>
-                <w:i/>
-              </w:rPr>
-              <w:t>Method of confirming that the system has met the requirement. Options include demonstration, test, analysis or inspection</w:t>
             </w:r>
           </w:p>
           <w:p>
@@ -1769,52 +1343,15 @@
             </w:pPr>
           </w:p>
           <w:p>
-            <w:pPr>
-              <w:rPr>
-                <w:i/>
-              </w:rPr>
-            </w:pPr>
-            <w:r>
-              <w:rPr>
-                <w:i/>
-              </w:rPr>
-              <w:t>Based on verification method, a brief explanation as to the procedure associated with the verification.</w:t>
-            </w:r>
-          </w:p>
-          <w:p>
-            <w:pPr>
-              <w:rPr>
-                <w:i/>
-              </w:rPr>
-            </w:pPr>
-          </w:p>
-          <w:p>
-            <w:r>
-              <w:t xml:space="preserve">Before full system integration, </w:t>
-            </w:r>
-            <w:r>
-              <w:t xml:space="preserve">and after the first stage testing of requirement </w:t>
-            </w:r>
-            <w:r>
-              <w:t xml:space="preserve">AVS-ODS-03 is </w:t>
-            </w:r>
-            <w:r>
-              <w:t xml:space="preserve">verified, the Location System and ODS shall be interfaced with the Navigation System </w:t>
-            </w:r>
-            <w:r>
-              <w:t xml:space="preserve">and placed in the </w:t>
-            </w:r>
-            <w:r>
-              <w:t xml:space="preserve">test grid, with </w:t>
-            </w:r>
-            <w:r>
-              <w:t>obstacles at known locations</w:t>
-            </w:r>
-            <w:r>
-              <w:t>, confirming that the in range obstacles are added to the Navigation System’s obstacle list.</w:t>
-            </w:r>
-            <w:bookmarkStart w:id="0" w:name="_GoBack"/>
-            <w:bookmarkEnd w:id="0"/>
+            <w:r>
+              <w:t>Before full system integration, known input shall be fed to the ODS to confirm the ODS receives correct inputs.</w:t>
+            </w:r>
+          </w:p>
+          <w:p/>
+          <w:p>
+            <w:r>
+              <w:t>Upon full system integration, the same testing will occur to ensure geometry is correct.</w:t>
+            </w:r>
           </w:p>
         </w:tc>
       </w:tr>
@@ -1847,7 +1384,6 @@
               <w:rPr>
                 <w:i/>
               </w:rPr>
-              <w:lastRenderedPageBreak/>
               <w:t>Tracing this requirement back to the source document.</w:t>
             </w:r>
           </w:p>
@@ -1866,18 +1402,13 @@
               <w:rPr>
                 <w:b/>
               </w:rPr>
-              <w:lastRenderedPageBreak/>
               <w:t>Rationale/explanation</w:t>
             </w:r>
           </w:p>
           <w:p/>
           <w:p>
             <w:r>
-              <w:rPr>
-                <w:i/>
-              </w:rPr>
-              <w:lastRenderedPageBreak/>
-              <w:t>An explanation or expansion as to why the system needs to do what the requirement says it needs to do. This may be a reminder or a note, or may simply expand on the traceability.</w:t>
+              <w:t>For the ODS to correctly calculate the grid square of the detected obstacle, the AVS location inside the grid reference must be known in order to conduct the geometric calculations.</w:t>
             </w:r>
           </w:p>
         </w:tc>
@@ -1898,260 +1429,336 @@
               <w:rPr>
                 <w:b/>
               </w:rPr>
-              <w:lastRenderedPageBreak/>
               <w:t>States/Modes applicability:</w:t>
             </w:r>
           </w:p>
           <w:p/>
           <w:p>
-            <w:pPr>
-              <w:rPr>
-                <w:b/>
-                <w:i/>
-              </w:rPr>
-            </w:pPr>
-            <w:r>
-              <w:rPr>
-                <w:i/>
-              </w:rPr>
-              <w:t>If the system needs to exist in different states or modes (see 3.1) then this captures what states or modes this requirement is relevant to.</w:t>
+            <w:r>
+              <w:t>Not used</w:t>
             </w:r>
           </w:p>
         </w:tc>
       </w:tr>
     </w:tbl>
-    <w:p/>
-    <w:p>
-      <w:pPr>
-        <w:rPr>
-          <w:i/>
-        </w:rPr>
-      </w:pPr>
-      <w:r>
-        <w:rPr>
-          <w:i/>
-        </w:rPr>
-        <w:t xml:space="preserve">The degree of detail to be provided </w:t>
-      </w:r>
-      <w:r>
-        <w:rPr>
-          <w:i/>
-        </w:rPr>
-        <w:t>should</w:t>
-      </w:r>
-      <w:r>
-        <w:rPr>
-          <w:i/>
-        </w:rPr>
-        <w:t xml:space="preserve"> be guided by the following rule: Include those characteristics of the </w:t>
-      </w:r>
-      <w:r>
-        <w:rPr>
-          <w:i/>
-        </w:rPr>
-        <w:t>system</w:t>
-      </w:r>
-      <w:r>
-        <w:rPr>
-          <w:i/>
-        </w:rPr>
-        <w:t xml:space="preserve"> that are conditions for acceptance; defer to design descriptions those characteristics that the </w:t>
-      </w:r>
-      <w:r>
-        <w:rPr>
-          <w:i/>
-        </w:rPr>
-        <w:t>team</w:t>
-      </w:r>
-      <w:r>
-        <w:rPr>
-          <w:i/>
-        </w:rPr>
-        <w:t xml:space="preserve"> is willing to leave up to the </w:t>
-      </w:r>
-      <w:r>
-        <w:rPr>
-          <w:i/>
-        </w:rPr>
-        <w:t>design team</w:t>
-      </w:r>
-      <w:r>
-        <w:rPr>
-          <w:i/>
-        </w:rPr>
-        <w:t xml:space="preserve">. If there are no requirements in a given paragraph, the paragraph shall </w:t>
-      </w:r>
-      <w:r>
-        <w:rPr>
-          <w:i/>
-        </w:rPr>
-        <w:t>state “Not Used”</w:t>
-      </w:r>
-      <w:r>
-        <w:rPr>
-          <w:i/>
-        </w:rPr>
-        <w:t xml:space="preserve">. If a given requirement fits into more than one paragraph, it </w:t>
-      </w:r>
-      <w:r>
-        <w:rPr>
-          <w:i/>
-        </w:rPr>
-        <w:t>should</w:t>
-      </w:r>
-      <w:r>
-        <w:rPr>
-          <w:i/>
-        </w:rPr>
-        <w:t xml:space="preserve"> be stated once and referenced from the other paragraphs.</w:t>
-      </w:r>
-    </w:p>
-    <w:p>
-      <w:pPr>
-        <w:ind w:left="720"/>
-      </w:pPr>
-      <w:r>
-        <w:rPr>
-          <w:b/>
-        </w:rPr>
-        <w:t>3.1</w:t>
+    <w:p>
+      <w:pPr>
+        <w:ind w:left="1440"/>
+        <w:rPr>
+          <w:b/>
+        </w:rPr>
+      </w:pPr>
+    </w:p>
+    <w:p>
+      <w:pPr>
+        <w:ind w:left="1440"/>
+        <w:rPr>
+          <w:b/>
+        </w:rPr>
+      </w:pPr>
+      <w:r>
+        <w:rPr>
+          <w:b/>
+        </w:rPr>
+        <w:t>3.</w:t>
+      </w:r>
+      <w:r>
+        <w:rPr>
+          <w:b/>
+        </w:rPr>
+        <w:t>3</w:t>
+      </w:r>
+      <w:r>
+        <w:rPr>
+          <w:b/>
+        </w:rPr>
+        <w:t>.</w:t>
+      </w:r>
+      <w:r>
+        <w:rPr>
+          <w:b/>
+        </w:rPr>
+        <w:t>3</w:t>
       </w:r>
       <w:r>
         <w:rPr>
           <w:b/>
         </w:rPr>
         <w:tab/>
-        <w:t>Required states and modes.</w:t>
-      </w:r>
-      <w:r>
-        <w:t xml:space="preserve"> </w:t>
-      </w:r>
-    </w:p>
-    <w:p>
-      <w:pPr>
-        <w:ind w:left="720"/>
-        <w:rPr>
-          <w:i/>
-        </w:rPr>
-      </w:pPr>
-      <w:r>
-        <w:rPr>
-          <w:i/>
-        </w:rPr>
-        <w:t xml:space="preserve">If the </w:t>
-      </w:r>
-      <w:r>
-        <w:rPr>
-          <w:i/>
-        </w:rPr>
-        <w:t>system</w:t>
-      </w:r>
-      <w:r>
-        <w:rPr>
-          <w:i/>
-        </w:rPr>
-        <w:t xml:space="preserve"> is required to operate in more than one state or mode having requirements distinct from other states or modes, this paragraph shall identify and define each state and mode. Examples of states and modes </w:t>
-      </w:r>
-      <w:r>
-        <w:rPr>
-          <w:i/>
-        </w:rPr>
-        <w:t xml:space="preserve">might </w:t>
-      </w:r>
-      <w:r>
-        <w:rPr>
-          <w:i/>
-        </w:rPr>
-        <w:t xml:space="preserve">include: </w:t>
-      </w:r>
-      <w:r>
-        <w:rPr>
-          <w:i/>
-        </w:rPr>
-        <w:t>transportation</w:t>
-      </w:r>
-      <w:r>
-        <w:rPr>
-          <w:i/>
-        </w:rPr>
-        <w:t xml:space="preserve">, </w:t>
-      </w:r>
-      <w:r>
-        <w:rPr>
-          <w:i/>
-        </w:rPr>
-        <w:t>search</w:t>
-      </w:r>
-      <w:r>
-        <w:rPr>
-          <w:i/>
-        </w:rPr>
-        <w:t>-</w:t>
-      </w:r>
-      <w:r>
-        <w:rPr>
-          <w:i/>
-        </w:rPr>
-        <w:t xml:space="preserve">ready, </w:t>
-      </w:r>
-      <w:r>
-        <w:rPr>
-          <w:i/>
-        </w:rPr>
-        <w:t>maintenance</w:t>
-      </w:r>
-      <w:r>
-        <w:rPr>
-          <w:i/>
-        </w:rPr>
-        <w:t xml:space="preserve">, degraded, </w:t>
-      </w:r>
-      <w:r>
-        <w:rPr>
-          <w:i/>
-        </w:rPr>
-        <w:t>test, training</w:t>
-      </w:r>
-      <w:r>
-        <w:rPr>
-          <w:i/>
-        </w:rPr>
-        <w:t xml:space="preserve">. The distinction between states and modes is arbitrary. </w:t>
-      </w:r>
-      <w:r>
-        <w:rPr>
-          <w:i/>
-        </w:rPr>
-        <w:t>The</w:t>
-      </w:r>
-      <w:r>
-        <w:rPr>
-          <w:i/>
-        </w:rPr>
-        <w:t xml:space="preserve"> </w:t>
-      </w:r>
-      <w:r>
-        <w:rPr>
-          <w:i/>
-        </w:rPr>
-        <w:t>system</w:t>
-      </w:r>
-      <w:r>
-        <w:rPr>
-          <w:i/>
-        </w:rPr>
-        <w:t xml:space="preserve"> may be described in terms of states only, modes only, states within modes, modes within states, or any other scheme that is useful. If states and/or modes are required, each requirement or group of requirements in this specification shall be correlated to the states and modes. The correlation may be indicated by a table or other method in this paragraph, in an appendix referenced from this paragraph, or by annotation of the requirements in the paragraphs where they appear.</w:t>
-      </w:r>
-    </w:p>
-    <w:p>
-      <w:pPr>
-        <w:ind w:left="720"/>
-      </w:pPr>
-      <w:r>
-        <w:rPr>
-          <w:b/>
-        </w:rPr>
-        <w:t>3.2</w:t>
+      </w:r>
+      <w:r>
+        <w:rPr>
+          <w:b/>
+        </w:rPr>
+        <w:t xml:space="preserve">ODS and </w:t>
+      </w:r>
+      <w:r>
+        <w:rPr>
+          <w:b/>
+        </w:rPr>
+        <w:t>Location System Interface – Current Heading Angle Requirements</w:t>
+      </w:r>
+    </w:p>
+    <w:tbl>
+      <w:tblPr>
+        <w:tblStyle w:val="TableGrid"/>
+        <w:tblW w:w="0" w:type="auto"/>
+        <w:tblLook w:val="04A0" w:firstRow="1" w:lastRow="0" w:firstColumn="1" w:lastColumn="0" w:noHBand="0" w:noVBand="1"/>
+      </w:tblPr>
+      <w:tblGrid>
+        <w:gridCol w:w="3686"/>
+        <w:gridCol w:w="10206"/>
+      </w:tblGrid>
+      <w:tr>
+        <w:tc>
+          <w:tcPr>
+            <w:tcW w:w="3686" w:type="dxa"/>
+          </w:tcPr>
+          <w:p>
+            <w:pPr>
+              <w:rPr>
+                <w:b/>
+              </w:rPr>
+            </w:pPr>
+            <w:r>
+              <w:rPr>
+                <w:b/>
+              </w:rPr>
+              <w:t>Requirement ID:</w:t>
+            </w:r>
+          </w:p>
+          <w:p/>
+          <w:p>
+            <w:pPr>
+              <w:rPr>
+                <w:i/>
+              </w:rPr>
+            </w:pPr>
+            <w:r>
+              <w:rPr>
+                <w:i/>
+              </w:rPr>
+              <w:t>AVS-OD-003</w:t>
+            </w:r>
+          </w:p>
+        </w:tc>
+        <w:tc>
+          <w:tcPr>
+            <w:tcW w:w="10206" w:type="dxa"/>
+          </w:tcPr>
+          <w:p>
+            <w:pPr>
+              <w:rPr>
+                <w:b/>
+              </w:rPr>
+            </w:pPr>
+            <w:r>
+              <w:rPr>
+                <w:b/>
+              </w:rPr>
+              <w:t>Requirement Statement</w:t>
+            </w:r>
+          </w:p>
+          <w:p/>
+          <w:p>
+            <w:r>
+              <w:t>The Obstacle Detection System shall interface with the Location System receiving current heading angle as an input.</w:t>
+            </w:r>
+          </w:p>
+        </w:tc>
+      </w:tr>
+      <w:tr>
+        <w:tc>
+          <w:tcPr>
+            <w:tcW w:w="3686" w:type="dxa"/>
+          </w:tcPr>
+          <w:p>
+            <w:pPr>
+              <w:rPr>
+                <w:b/>
+              </w:rPr>
+            </w:pPr>
+            <w:r>
+              <w:rPr>
+                <w:b/>
+              </w:rPr>
+              <w:t>Verification Method</w:t>
+            </w:r>
+          </w:p>
+          <w:p>
+            <w:pPr>
+              <w:rPr>
+                <w:i/>
+              </w:rPr>
+            </w:pPr>
+          </w:p>
+          <w:p>
+            <w:r>
+              <w:t>Test</w:t>
+            </w:r>
+          </w:p>
+        </w:tc>
+        <w:tc>
+          <w:tcPr>
+            <w:tcW w:w="10206" w:type="dxa"/>
+          </w:tcPr>
+          <w:p>
+            <w:pPr>
+              <w:rPr>
+                <w:b/>
+              </w:rPr>
+            </w:pPr>
+            <w:r>
+              <w:rPr>
+                <w:b/>
+              </w:rPr>
+              <w:t>Verification Description</w:t>
+            </w:r>
+          </w:p>
+          <w:p>
+            <w:pPr>
+              <w:rPr>
+                <w:i/>
+              </w:rPr>
+            </w:pPr>
+          </w:p>
+          <w:p>
+            <w:r>
+              <w:t>Before full system integration, known input shall be fed to the ODS to confirm the ODS receives correct inputs.</w:t>
+            </w:r>
+          </w:p>
+          <w:p/>
+          <w:p>
+            <w:r>
+              <w:t>Upon full system integration, the same testing will occur to ensure geometry is correct.</w:t>
+            </w:r>
+          </w:p>
+        </w:tc>
+      </w:tr>
+      <w:tr>
+        <w:tc>
+          <w:tcPr>
+            <w:tcW w:w="3686" w:type="dxa"/>
+          </w:tcPr>
+          <w:p>
+            <w:pPr>
+              <w:rPr>
+                <w:b/>
+              </w:rPr>
+            </w:pPr>
+            <w:r>
+              <w:rPr>
+                <w:b/>
+              </w:rPr>
+              <w:t>Traceability</w:t>
+            </w:r>
+          </w:p>
+          <w:p/>
+          <w:p>
+            <w:pPr>
+              <w:rPr>
+                <w:i/>
+              </w:rPr>
+            </w:pPr>
+            <w:r>
+              <w:rPr>
+                <w:i/>
+              </w:rPr>
+              <w:t>Tracing this requirement back to the source document.</w:t>
+            </w:r>
+          </w:p>
+        </w:tc>
+        <w:tc>
+          <w:tcPr>
+            <w:tcW w:w="10206" w:type="dxa"/>
+          </w:tcPr>
+          <w:p>
+            <w:pPr>
+              <w:rPr>
+                <w:b/>
+              </w:rPr>
+            </w:pPr>
+            <w:r>
+              <w:rPr>
+                <w:b/>
+              </w:rPr>
+              <w:t>Rationale/explanation</w:t>
+            </w:r>
+          </w:p>
+          <w:p/>
+          <w:p>
+            <w:r>
+              <w:t>For the ODS to correctly calculate the grid square of the detected obstacle, the AVS location and heading inside the grid reference must be known in order to conduct the geometric calculations.</w:t>
+            </w:r>
+          </w:p>
+        </w:tc>
+      </w:tr>
+      <w:tr>
+        <w:tc>
+          <w:tcPr>
+            <w:tcW w:w="13892" w:type="dxa"/>
+            <w:gridSpan w:val="2"/>
+          </w:tcPr>
+          <w:p>
+            <w:pPr>
+              <w:rPr>
+                <w:b/>
+              </w:rPr>
+            </w:pPr>
+            <w:r>
+              <w:rPr>
+                <w:b/>
+              </w:rPr>
+              <w:t>States/Modes applicability:</w:t>
+            </w:r>
+          </w:p>
+          <w:p/>
+          <w:p>
+            <w:r>
+              <w:t>Not used</w:t>
+            </w:r>
+          </w:p>
+        </w:tc>
+      </w:tr>
+    </w:tbl>
+    <w:p>
+      <w:pPr>
+        <w:ind w:left="1440"/>
+        <w:rPr>
+          <w:i/>
+        </w:rPr>
+      </w:pPr>
+    </w:p>
+    <w:p>
+      <w:pPr>
+        <w:ind w:left="1440"/>
+        <w:rPr>
+          <w:b/>
+        </w:rPr>
+      </w:pPr>
+      <w:r>
+        <w:rPr>
+          <w:b/>
+        </w:rPr>
+        <w:t>3.</w:t>
+      </w:r>
+      <w:r>
+        <w:rPr>
+          <w:b/>
+        </w:rPr>
+        <w:t>3</w:t>
+      </w:r>
+      <w:r>
+        <w:rPr>
+          <w:b/>
+        </w:rPr>
+        <w:t>.</w:t>
+      </w:r>
+      <w:r>
+        <w:rPr>
+          <w:b/>
+        </w:rPr>
+        <w:t>4</w:t>
       </w:r>
       <w:r>
         <w:rPr>
@@ -2163,698 +1770,232 @@
         <w:rPr>
           <w:b/>
         </w:rPr>
-        <w:t>F</w:t>
-      </w:r>
-      <w:r>
-        <w:rPr>
-          <w:b/>
-        </w:rPr>
-        <w:t>unction and performance</w:t>
-      </w:r>
-      <w:r>
-        <w:rPr>
-          <w:b/>
-        </w:rPr>
-        <w:t xml:space="preserve"> requirements.</w:t>
-      </w:r>
-      <w:r>
-        <w:t xml:space="preserve"> </w:t>
-      </w:r>
-    </w:p>
-    <w:p>
-      <w:pPr>
-        <w:ind w:left="720"/>
-        <w:rPr>
-          <w:i/>
-        </w:rPr>
-      </w:pPr>
-      <w:r>
-        <w:rPr>
-          <w:i/>
-        </w:rPr>
-        <w:t xml:space="preserve">This paragraph shall be divided into subparagraphs to itemize the requirements associated with each </w:t>
-      </w:r>
-      <w:r>
-        <w:rPr>
-          <w:i/>
-        </w:rPr>
-        <w:t>function</w:t>
-      </w:r>
-      <w:r>
-        <w:rPr>
-          <w:i/>
-        </w:rPr>
-        <w:t xml:space="preserve"> of the </w:t>
-      </w:r>
-      <w:r>
-        <w:rPr>
-          <w:i/>
-        </w:rPr>
-        <w:t>system</w:t>
-      </w:r>
-      <w:r>
-        <w:rPr>
-          <w:i/>
-        </w:rPr>
-        <w:t xml:space="preserve">. </w:t>
-      </w:r>
-    </w:p>
+        <w:t xml:space="preserve">ODS and </w:t>
+      </w:r>
+      <w:r>
+        <w:rPr>
+          <w:b/>
+        </w:rPr>
+        <w:t>Navigation System Interface – Obstacle Location Requirements</w:t>
+      </w:r>
+    </w:p>
+    <w:tbl>
+      <w:tblPr>
+        <w:tblStyle w:val="TableGrid"/>
+        <w:tblW w:w="0" w:type="auto"/>
+        <w:tblLook w:val="04A0" w:firstRow="1" w:lastRow="0" w:firstColumn="1" w:lastColumn="0" w:noHBand="0" w:noVBand="1"/>
+      </w:tblPr>
+      <w:tblGrid>
+        <w:gridCol w:w="3686"/>
+        <w:gridCol w:w="10206"/>
+      </w:tblGrid>
+      <w:tr>
+        <w:tc>
+          <w:tcPr>
+            <w:tcW w:w="3686" w:type="dxa"/>
+          </w:tcPr>
+          <w:p>
+            <w:pPr>
+              <w:rPr>
+                <w:b/>
+              </w:rPr>
+            </w:pPr>
+            <w:r>
+              <w:rPr>
+                <w:b/>
+              </w:rPr>
+              <w:t>Requirement ID:</w:t>
+            </w:r>
+          </w:p>
+          <w:p/>
+          <w:p>
+            <w:pPr>
+              <w:rPr>
+                <w:i/>
+              </w:rPr>
+            </w:pPr>
+            <w:r>
+              <w:rPr>
+                <w:i/>
+              </w:rPr>
+              <w:t>AVS-OD-005</w:t>
+            </w:r>
+          </w:p>
+        </w:tc>
+        <w:tc>
+          <w:tcPr>
+            <w:tcW w:w="10206" w:type="dxa"/>
+          </w:tcPr>
+          <w:p>
+            <w:pPr>
+              <w:rPr>
+                <w:b/>
+              </w:rPr>
+            </w:pPr>
+            <w:r>
+              <w:rPr>
+                <w:b/>
+              </w:rPr>
+              <w:t>Requirement Statement</w:t>
+            </w:r>
+          </w:p>
+          <w:p/>
+          <w:p>
+            <w:r>
+              <w:t>The Obstacle Detection System shall interface with the Navigation System, outputting the correct grid references of all in range obstacles to the Navigation System.</w:t>
+            </w:r>
+          </w:p>
+        </w:tc>
+      </w:tr>
+      <w:tr>
+        <w:tc>
+          <w:tcPr>
+            <w:tcW w:w="3686" w:type="dxa"/>
+          </w:tcPr>
+          <w:p>
+            <w:pPr>
+              <w:rPr>
+                <w:b/>
+              </w:rPr>
+            </w:pPr>
+            <w:r>
+              <w:rPr>
+                <w:b/>
+              </w:rPr>
+              <w:t>Verification Method</w:t>
+            </w:r>
+          </w:p>
+          <w:p/>
+          <w:p>
+            <w:r>
+              <w:t>Test</w:t>
+            </w:r>
+          </w:p>
+        </w:tc>
+        <w:tc>
+          <w:tcPr>
+            <w:tcW w:w="10206" w:type="dxa"/>
+          </w:tcPr>
+          <w:p>
+            <w:pPr>
+              <w:rPr>
+                <w:b/>
+              </w:rPr>
+            </w:pPr>
+            <w:r>
+              <w:rPr>
+                <w:b/>
+              </w:rPr>
+              <w:t>Verification Description</w:t>
+            </w:r>
+          </w:p>
+          <w:p>
+            <w:pPr>
+              <w:rPr>
+                <w:i/>
+              </w:rPr>
+            </w:pPr>
+          </w:p>
+          <w:p>
+            <w:r>
+              <w:t>Before full system integration, and after the first stage testing of requirement AVS-ODS-03 is verified, the Location System and ODS shall be interfaced with the Navigation System and placed in the test grid, with obstacles at known locations, confirming that the in range obstacles are added to the Navigation System’s obstacle list.</w:t>
+            </w:r>
+          </w:p>
+        </w:tc>
+      </w:tr>
+      <w:tr>
+        <w:tc>
+          <w:tcPr>
+            <w:tcW w:w="3686" w:type="dxa"/>
+          </w:tcPr>
+          <w:p>
+            <w:pPr>
+              <w:rPr>
+                <w:b/>
+              </w:rPr>
+            </w:pPr>
+            <w:r>
+              <w:rPr>
+                <w:b/>
+              </w:rPr>
+              <w:t>Traceability</w:t>
+            </w:r>
+          </w:p>
+          <w:p/>
+          <w:p>
+            <w:pPr>
+              <w:rPr>
+                <w:i/>
+              </w:rPr>
+            </w:pPr>
+            <w:r>
+              <w:rPr>
+                <w:i/>
+              </w:rPr>
+              <w:t>Tracing this requirement back to the source document.</w:t>
+            </w:r>
+          </w:p>
+        </w:tc>
+        <w:tc>
+          <w:tcPr>
+            <w:tcW w:w="10206" w:type="dxa"/>
+          </w:tcPr>
+          <w:p>
+            <w:pPr>
+              <w:rPr>
+                <w:b/>
+              </w:rPr>
+            </w:pPr>
+            <w:r>
+              <w:rPr>
+                <w:b/>
+              </w:rPr>
+              <w:t>Rationale/explanation</w:t>
+            </w:r>
+          </w:p>
+          <w:p/>
+          <w:p>
+            <w:r>
+              <w:t>Once the ODS has calculated the location of the obstacle, it must output its findings to the navigation system for more informed route planning.</w:t>
+            </w:r>
+          </w:p>
+        </w:tc>
+      </w:tr>
+      <w:tr>
+        <w:tc>
+          <w:tcPr>
+            <w:tcW w:w="13892" w:type="dxa"/>
+            <w:gridSpan w:val="2"/>
+          </w:tcPr>
+          <w:p>
+            <w:pPr>
+              <w:rPr>
+                <w:b/>
+              </w:rPr>
+            </w:pPr>
+            <w:r>
+              <w:rPr>
+                <w:b/>
+              </w:rPr>
+              <w:t>States/Modes applicability:</w:t>
+            </w:r>
+          </w:p>
+          <w:p/>
+          <w:p>
+            <w:r>
+              <w:t>Not used.</w:t>
+            </w:r>
+          </w:p>
+        </w:tc>
+      </w:tr>
+    </w:tbl>
     <w:p>
       <w:pPr>
         <w:ind w:left="1440"/>
         <w:rPr>
-          <w:b/>
-        </w:rPr>
-      </w:pPr>
-      <w:r>
-        <w:rPr>
-          <w:b/>
-        </w:rPr>
-        <w:t>3.2.x</w:t>
-      </w:r>
-      <w:r>
-        <w:rPr>
-          <w:b/>
-        </w:rPr>
-        <w:tab/>
-        <w:t xml:space="preserve">XXXX </w:t>
-      </w:r>
-      <w:r>
-        <w:rPr>
-          <w:b/>
-        </w:rPr>
-        <w:t>Requirements</w:t>
-      </w:r>
-      <w:r>
-        <w:rPr>
-          <w:b/>
-        </w:rPr>
-        <w:t xml:space="preserve">. </w:t>
-      </w:r>
-    </w:p>
-    <w:p>
-      <w:pPr>
-        <w:ind w:left="1440"/>
-        <w:rPr>
-          <w:i/>
-        </w:rPr>
-      </w:pPr>
-      <w:r>
-        <w:rPr>
-          <w:i/>
-        </w:rPr>
-        <w:t xml:space="preserve">This paragraph shall identify a required </w:t>
-      </w:r>
-      <w:r>
-        <w:rPr>
-          <w:i/>
-        </w:rPr>
-        <w:t>system</w:t>
-      </w:r>
-      <w:r>
-        <w:rPr>
-          <w:i/>
-        </w:rPr>
-        <w:t xml:space="preserve"> </w:t>
-      </w:r>
-      <w:r>
-        <w:rPr>
-          <w:i/>
-        </w:rPr>
-        <w:t>function/performance</w:t>
-      </w:r>
-      <w:r>
-        <w:rPr>
-          <w:i/>
-        </w:rPr>
-        <w:t xml:space="preserve"> and shall itemize the </w:t>
-      </w:r>
-      <w:r>
-        <w:rPr>
-          <w:i/>
-        </w:rPr>
-        <w:t>requirements associated with that</w:t>
-      </w:r>
-      <w:r>
-        <w:rPr>
-          <w:i/>
-        </w:rPr>
-        <w:t xml:space="preserve"> </w:t>
-      </w:r>
-      <w:r>
-        <w:rPr>
-          <w:i/>
-        </w:rPr>
-        <w:t>function</w:t>
-      </w:r>
-      <w:r>
-        <w:rPr>
-          <w:i/>
-        </w:rPr>
-        <w:t xml:space="preserve">. If the </w:t>
-      </w:r>
-      <w:r>
-        <w:rPr>
-          <w:i/>
-        </w:rPr>
-        <w:t>function</w:t>
-      </w:r>
-      <w:r>
-        <w:rPr>
-          <w:i/>
-        </w:rPr>
-        <w:t xml:space="preserve"> can be more clearly specified by dividing it into constituent capabilities, the constituent </w:t>
-      </w:r>
-      <w:r>
-        <w:rPr>
-          <w:i/>
-        </w:rPr>
-        <w:t>functionality</w:t>
-      </w:r>
-      <w:r>
-        <w:rPr>
-          <w:i/>
-        </w:rPr>
-        <w:t xml:space="preserve"> shall be specified in subparagraphs. The requirements shall specify required behavio</w:t>
-      </w:r>
-      <w:r>
-        <w:rPr>
-          <w:i/>
-        </w:rPr>
-        <w:t>u</w:t>
-      </w:r>
-      <w:r>
-        <w:rPr>
-          <w:i/>
-        </w:rPr>
-        <w:t xml:space="preserve">r of the </w:t>
-      </w:r>
-      <w:r>
-        <w:rPr>
-          <w:i/>
-        </w:rPr>
-        <w:t>system</w:t>
-      </w:r>
-      <w:r>
-        <w:rPr>
-          <w:i/>
-        </w:rPr>
-        <w:t xml:space="preserve"> and shall include applicable </w:t>
-      </w:r>
-      <w:r>
-        <w:rPr>
-          <w:i/>
-        </w:rPr>
-        <w:t>performance levels</w:t>
-      </w:r>
-      <w:r>
-        <w:rPr>
-          <w:i/>
-        </w:rPr>
-        <w:t xml:space="preserve">, such as </w:t>
-      </w:r>
-      <w:r>
-        <w:rPr>
-          <w:i/>
-        </w:rPr>
-        <w:t>acceleration rates</w:t>
-      </w:r>
-      <w:r>
-        <w:rPr>
-          <w:i/>
-        </w:rPr>
-        <w:t xml:space="preserve">, </w:t>
-      </w:r>
-      <w:r>
-        <w:rPr>
-          <w:i/>
-        </w:rPr>
-        <w:t>distances</w:t>
-      </w:r>
-      <w:r>
-        <w:rPr>
-          <w:i/>
-        </w:rPr>
-        <w:t xml:space="preserve">, </w:t>
-      </w:r>
-      <w:r>
-        <w:rPr>
-          <w:i/>
-        </w:rPr>
-        <w:t>times</w:t>
-      </w:r>
-      <w:r>
-        <w:rPr>
-          <w:i/>
-        </w:rPr>
-        <w:t>, accuracy, capacities</w:t>
-      </w:r>
-      <w:r>
-        <w:rPr>
-          <w:i/>
-        </w:rPr>
-        <w:t>, and so on</w:t>
-      </w:r>
-      <w:r>
-        <w:rPr>
-          <w:i/>
-        </w:rPr>
-        <w:t>. The requirements shall include, as applicable, required behavio</w:t>
-      </w:r>
-      <w:r>
-        <w:rPr>
-          <w:i/>
-        </w:rPr>
-        <w:t>u</w:t>
-      </w:r>
-      <w:r>
-        <w:rPr>
-          <w:i/>
-        </w:rPr>
-        <w:t>r under unexpected, un</w:t>
-      </w:r>
-      <w:r>
-        <w:rPr>
-          <w:i/>
-        </w:rPr>
-        <w:t>-</w:t>
-      </w:r>
-      <w:r>
-        <w:rPr>
-          <w:i/>
-        </w:rPr>
-        <w:t>allowed,</w:t>
-      </w:r>
-      <w:r>
-        <w:rPr>
-          <w:i/>
-        </w:rPr>
-        <w:t xml:space="preserve"> or "out of bounds" conditions</w:t>
-      </w:r>
-      <w:r>
-        <w:rPr>
-          <w:i/>
-        </w:rPr>
-        <w:t xml:space="preserve">, and any provisions to be incorporated into the </w:t>
-      </w:r>
-      <w:r>
-        <w:rPr>
-          <w:i/>
-        </w:rPr>
-        <w:t>system</w:t>
-      </w:r>
-      <w:r>
-        <w:rPr>
-          <w:i/>
-        </w:rPr>
-        <w:t xml:space="preserve"> to provide continuity of operatio</w:t>
-      </w:r>
-      <w:r>
-        <w:rPr>
-          <w:i/>
-        </w:rPr>
-        <w:t>ns in the event of emergencies.</w:t>
-      </w:r>
-      <w:r>
-        <w:rPr>
-          <w:i/>
-        </w:rPr>
-        <w:t xml:space="preserve"> Some example requirements are listed below:</w:t>
-      </w:r>
-    </w:p>
-    <w:p>
-      <w:pPr>
-        <w:ind w:left="1440"/>
-        <w:rPr>
-          <w:b/>
-        </w:rPr>
-      </w:pPr>
-      <w:r>
-        <w:rPr>
-          <w:b/>
-        </w:rPr>
-        <w:lastRenderedPageBreak/>
-        <w:t>3.2.x</w:t>
-      </w:r>
-      <w:r>
-        <w:rPr>
-          <w:b/>
-        </w:rPr>
-        <w:tab/>
-        <w:t>Cornering Requirements</w:t>
-      </w:r>
-    </w:p>
-    <w:p>
-      <w:pPr>
-        <w:ind w:left="1440"/>
-        <w:rPr>
-          <w:b/>
-        </w:rPr>
-      </w:pPr>
-      <w:r>
-        <w:rPr>
-          <w:b/>
-        </w:rPr>
-        <w:t>3.2.x</w:t>
-      </w:r>
-      <w:r>
-        <w:rPr>
-          <w:b/>
-        </w:rPr>
-        <w:tab/>
-        <w:t>Braking require</w:t>
-      </w:r>
-      <w:r>
-        <w:rPr>
-          <w:b/>
-        </w:rPr>
-        <w:t>ments</w:t>
-      </w:r>
-    </w:p>
-    <w:p>
-      <w:pPr>
-        <w:ind w:left="1440"/>
-        <w:rPr>
-          <w:b/>
-        </w:rPr>
-      </w:pPr>
-      <w:r>
-        <w:rPr>
-          <w:b/>
-        </w:rPr>
-        <w:t>3.2.x</w:t>
-      </w:r>
-      <w:r>
-        <w:rPr>
-          <w:b/>
-        </w:rPr>
-        <w:tab/>
-        <w:t>Speed related requirements</w:t>
-      </w:r>
-    </w:p>
-    <w:p>
-      <w:pPr>
-        <w:ind w:left="1440"/>
-        <w:rPr>
-          <w:b/>
-        </w:rPr>
-      </w:pPr>
-      <w:r>
-        <w:rPr>
-          <w:b/>
-        </w:rPr>
-        <w:t>3.2.x</w:t>
-      </w:r>
-      <w:r>
-        <w:rPr>
-          <w:b/>
-        </w:rPr>
-        <w:tab/>
-        <w:t>Linear acceleration requirements</w:t>
-      </w:r>
-    </w:p>
-    <w:p>
-      <w:pPr>
-        <w:ind w:left="1440"/>
-        <w:rPr>
-          <w:b/>
-        </w:rPr>
-      </w:pPr>
-      <w:r>
-        <w:rPr>
-          <w:b/>
-        </w:rPr>
-        <w:t>3.2.x</w:t>
-      </w:r>
-      <w:r>
-        <w:rPr>
-          <w:b/>
-        </w:rPr>
-        <w:tab/>
-      </w:r>
-      <w:r>
-        <w:rPr>
-          <w:b/>
-        </w:rPr>
-        <w:t>Battery</w:t>
-      </w:r>
-      <w:r>
-        <w:rPr>
-          <w:b/>
-        </w:rPr>
-        <w:t xml:space="preserve"> efficiency requirements</w:t>
-      </w:r>
-    </w:p>
-    <w:p>
-      <w:pPr>
-        <w:ind w:left="1440"/>
-        <w:rPr>
-          <w:b/>
-        </w:rPr>
-      </w:pPr>
-      <w:r>
-        <w:rPr>
-          <w:b/>
-        </w:rPr>
-        <w:t>3.2.x</w:t>
-      </w:r>
-      <w:r>
-        <w:rPr>
-          <w:b/>
-        </w:rPr>
-        <w:tab/>
-        <w:t>Vertical step/bumps/clearance requirements</w:t>
-      </w:r>
-    </w:p>
-    <w:p>
-      <w:pPr>
-        <w:ind w:left="1440"/>
-        <w:rPr>
-          <w:b/>
-        </w:rPr>
-      </w:pPr>
-      <w:r>
-        <w:rPr>
-          <w:b/>
-        </w:rPr>
-        <w:t>3.2.x</w:t>
-      </w:r>
-      <w:r>
-        <w:rPr>
-          <w:b/>
-        </w:rPr>
-        <w:tab/>
-        <w:t>Range and endurance requirements</w:t>
-      </w:r>
-    </w:p>
-    <w:p>
-      <w:pPr>
-        <w:ind w:left="1440"/>
-        <w:rPr>
-          <w:b/>
-        </w:rPr>
-      </w:pPr>
-      <w:r>
-        <w:rPr>
-          <w:b/>
-        </w:rPr>
-        <w:t>3.2.x</w:t>
-      </w:r>
-      <w:r>
-        <w:rPr>
-          <w:b/>
-        </w:rPr>
-        <w:tab/>
-      </w:r>
-      <w:r>
-        <w:rPr>
-          <w:b/>
-        </w:rPr>
-        <w:t>Starting requirements</w:t>
-      </w:r>
-    </w:p>
-    <w:p>
-      <w:pPr>
-        <w:ind w:left="1440"/>
-        <w:rPr>
-          <w:b/>
-        </w:rPr>
-      </w:pPr>
-      <w:r>
-        <w:rPr>
-          <w:b/>
-        </w:rPr>
-        <w:t>3.2.x</w:t>
-      </w:r>
-      <w:r>
-        <w:rPr>
-          <w:b/>
-        </w:rPr>
-        <w:tab/>
-        <w:t>Shut down requirements (normal)</w:t>
-      </w:r>
-    </w:p>
-    <w:p>
-      <w:pPr>
-        <w:ind w:left="1440"/>
-        <w:rPr>
-          <w:b/>
-        </w:rPr>
-      </w:pPr>
-      <w:r>
-        <w:rPr>
-          <w:b/>
-        </w:rPr>
-        <w:t>3.2.x</w:t>
-      </w:r>
-      <w:r>
-        <w:rPr>
-          <w:b/>
-        </w:rPr>
-        <w:tab/>
-        <w:t>Shut down requirements (emergency)</w:t>
-      </w:r>
-    </w:p>
-    <w:p>
-      <w:pPr>
-        <w:ind w:left="720"/>
-      </w:pPr>
-      <w:r>
-        <w:rPr>
-          <w:b/>
-        </w:rPr>
-        <w:t>3.3</w:t>
-      </w:r>
-      <w:r>
-        <w:rPr>
-          <w:b/>
-        </w:rPr>
-        <w:tab/>
-      </w:r>
-      <w:r>
-        <w:rPr>
-          <w:b/>
-        </w:rPr>
-        <w:t>E</w:t>
-      </w:r>
-      <w:r>
-        <w:rPr>
-          <w:b/>
-        </w:rPr>
-        <w:t>xternal interface requirements.</w:t>
-      </w:r>
-      <w:r>
-        <w:t xml:space="preserve"> </w:t>
-      </w:r>
-    </w:p>
-    <w:p>
-      <w:pPr>
-        <w:ind w:left="720"/>
-        <w:rPr>
-          <w:i/>
-        </w:rPr>
-      </w:pPr>
-      <w:r>
-        <w:rPr>
-          <w:i/>
-        </w:rPr>
-        <w:t>This paragraph</w:t>
-      </w:r>
-      <w:r>
-        <w:rPr>
-          <w:i/>
-        </w:rPr>
-        <w:t xml:space="preserve"> shall be divided into subpara</w:t>
-      </w:r>
-      <w:r>
-        <w:rPr>
-          <w:i/>
-        </w:rPr>
-        <w:t xml:space="preserve">graphs to specify the requirements, if any, for the </w:t>
-      </w:r>
-      <w:r>
-        <w:rPr>
-          <w:i/>
-        </w:rPr>
-        <w:t>system</w:t>
-      </w:r>
-      <w:r>
-        <w:rPr>
-          <w:i/>
-        </w:rPr>
-        <w:t>’s external interfaces.</w:t>
-      </w:r>
-    </w:p>
-    <w:p>
-      <w:pPr>
-        <w:ind w:left="1440"/>
-      </w:pPr>
-      <w:r>
-        <w:rPr>
-          <w:b/>
-        </w:rPr>
-        <w:t>3.3.1</w:t>
-      </w:r>
-      <w:r>
-        <w:rPr>
-          <w:b/>
-        </w:rPr>
-        <w:tab/>
-        <w:t>Interface identification and diagrams.</w:t>
-      </w:r>
-      <w:r>
-        <w:t xml:space="preserve"> </w:t>
-      </w:r>
-    </w:p>
-    <w:p>
-      <w:pPr>
-        <w:ind w:left="1440"/>
-        <w:rPr>
-          <w:i/>
-        </w:rPr>
-      </w:pPr>
-      <w:r>
-        <w:rPr>
-          <w:i/>
-        </w:rPr>
-        <w:t xml:space="preserve">This paragraph shall identify the required external interfaces of the </w:t>
-      </w:r>
-      <w:r>
-        <w:rPr>
-          <w:i/>
-        </w:rPr>
-        <w:t>system</w:t>
-      </w:r>
-      <w:r>
-        <w:rPr>
-          <w:i/>
-        </w:rPr>
-        <w:t>. The identification of</w:t>
-      </w:r>
-      <w:r>
-        <w:rPr>
-          <w:i/>
-        </w:rPr>
-        <w:t xml:space="preserve"> each interface shall include an </w:t>
-      </w:r>
-      <w:r>
-        <w:rPr>
-          <w:i/>
-        </w:rPr>
-        <w:t xml:space="preserve">identifier and shall </w:t>
-      </w:r>
-      <w:r>
-        <w:rPr>
-          <w:i/>
-        </w:rPr>
-        <w:t xml:space="preserve">name the interfacing entities. </w:t>
-      </w:r>
-      <w:r>
-        <w:rPr>
-          <w:i/>
-        </w:rPr>
-        <w:t>One or more interface diagrams shall be provided to depict the interfaces.</w:t>
-      </w:r>
+          <w:i/>
+        </w:rPr>
+      </w:pPr>
     </w:p>
     <w:p>
       <w:pPr>
@@ -2970,6 +2111,44 @@
         <w:rPr>
           <w:b/>
         </w:rPr>
+        <w:t>3.3</w:t>
+      </w:r>
+      <w:r>
+        <w:rPr>
+          <w:b/>
+        </w:rPr>
+        <w:t>.x</w:t>
+      </w:r>
+      <w:r>
+        <w:rPr>
+          <w:b/>
+        </w:rPr>
+        <w:tab/>
+      </w:r>
+      <w:r>
+        <w:rPr>
+          <w:b/>
+        </w:rPr>
+        <w:t>[insert name of system or sub-system]</w:t>
+      </w:r>
+      <w:r>
+        <w:rPr>
+          <w:b/>
+        </w:rPr>
+        <w:t xml:space="preserve"> and DC motor</w:t>
+      </w:r>
+    </w:p>
+    <w:p>
+      <w:pPr>
+        <w:ind w:left="1440"/>
+        <w:rPr>
+          <w:b/>
+        </w:rPr>
+      </w:pPr>
+      <w:r>
+        <w:rPr>
+          <w:b/>
+        </w:rPr>
         <w:lastRenderedPageBreak/>
         <w:t>3.3</w:t>
       </w:r>
@@ -2995,44 +2174,6 @@
         <w:rPr>
           <w:b/>
         </w:rPr>
-        <w:t xml:space="preserve"> and DC motor</w:t>
-      </w:r>
-    </w:p>
-    <w:p>
-      <w:pPr>
-        <w:ind w:left="1440"/>
-        <w:rPr>
-          <w:b/>
-        </w:rPr>
-      </w:pPr>
-      <w:r>
-        <w:rPr>
-          <w:b/>
-        </w:rPr>
-        <w:t>3.3</w:t>
-      </w:r>
-      <w:r>
-        <w:rPr>
-          <w:b/>
-        </w:rPr>
-        <w:t>.x</w:t>
-      </w:r>
-      <w:r>
-        <w:rPr>
-          <w:b/>
-        </w:rPr>
-        <w:tab/>
-      </w:r>
-      <w:r>
-        <w:rPr>
-          <w:b/>
-        </w:rPr>
-        <w:t>[insert name of system or sub-system]</w:t>
-      </w:r>
-      <w:r>
-        <w:rPr>
-          <w:b/>
-        </w:rPr>
         <w:t xml:space="preserve"> and servo motor</w:t>
       </w:r>
     </w:p>
@@ -3060,27 +2201,9 @@
     <w:p>
       <w:pPr>
         <w:ind w:left="720"/>
-        <w:rPr>
-          <w:i/>
-        </w:rPr>
-      </w:pPr>
-      <w:r>
-        <w:rPr>
-          <w:i/>
-        </w:rPr>
-        <w:t>This paragraph shall specify the system requirements, if any, concerned with preventing or minimizing unintended hazards to personnel, property</w:t>
-      </w:r>
-      <w:r>
-        <w:rPr>
-          <w:i/>
-        </w:rPr>
-        <w:t>, and the physical environment.</w:t>
-      </w:r>
-      <w:r>
-        <w:rPr>
-          <w:i/>
-        </w:rPr>
-        <w:t xml:space="preserve"> </w:t>
+      </w:pPr>
+      <w:r>
+        <w:t>Not used.</w:t>
       </w:r>
     </w:p>
     <w:p>
@@ -3104,33 +2227,9 @@
     <w:p>
       <w:pPr>
         <w:ind w:left="720"/>
-        <w:rPr>
-          <w:i/>
-        </w:rPr>
-      </w:pPr>
-      <w:r>
-        <w:rPr>
-          <w:i/>
-        </w:rPr>
-        <w:t>This paragraph shall specify the system requirements, if any, concern</w:t>
-      </w:r>
-      <w:r>
-        <w:rPr>
-          <w:i/>
-        </w:rPr>
-        <w:t>ed with mainta</w:t>
-      </w:r>
-      <w:r>
-        <w:rPr>
-          <w:i/>
-        </w:rPr>
-        <w:t>ining security of the system</w:t>
-      </w:r>
-      <w:r>
-        <w:rPr>
-          <w:i/>
-        </w:rPr>
-        <w:t>.</w:t>
+      </w:pPr>
+      <w:r>
+        <w:t>Not used.</w:t>
       </w:r>
     </w:p>
     <w:p>
@@ -3157,81 +2256,9 @@
     <w:p>
       <w:pPr>
         <w:ind w:left="720"/>
-        <w:rPr>
-          <w:i/>
-        </w:rPr>
-      </w:pPr>
-      <w:r>
-        <w:rPr>
-          <w:i/>
-        </w:rPr>
-        <w:t xml:space="preserve">This paragraph shall specify the requirements, if any, regarding the environment in which the </w:t>
-      </w:r>
-      <w:r>
-        <w:rPr>
-          <w:i/>
-        </w:rPr>
-        <w:t>system</w:t>
-      </w:r>
-      <w:r>
-        <w:rPr>
-          <w:i/>
-        </w:rPr>
-        <w:t xml:space="preserve"> must operate. Examples include the environmental conditions that the </w:t>
-      </w:r>
-      <w:r>
-        <w:rPr>
-          <w:i/>
-        </w:rPr>
-        <w:t>system</w:t>
-      </w:r>
-      <w:r>
-        <w:rPr>
-          <w:i/>
-        </w:rPr>
-        <w:t xml:space="preserve"> must withstand during transportation, storage, and operation, such as conditions in the natural environment (</w:t>
-      </w:r>
-      <w:r>
-        <w:rPr>
-          <w:i/>
-        </w:rPr>
-        <w:t xml:space="preserve">operating surfaces, </w:t>
-      </w:r>
-      <w:r>
-        <w:rPr>
-          <w:i/>
-        </w:rPr>
-        <w:t xml:space="preserve">wind, rain, temperature, </w:t>
-      </w:r>
-      <w:r>
-        <w:rPr>
-          <w:i/>
-        </w:rPr>
-        <w:t xml:space="preserve">humidity, </w:t>
-      </w:r>
-      <w:r>
-        <w:rPr>
-          <w:i/>
-        </w:rPr>
-        <w:t xml:space="preserve">geographic location), </w:t>
-      </w:r>
-      <w:r>
-        <w:rPr>
-          <w:i/>
-        </w:rPr>
-        <w:t xml:space="preserve">and </w:t>
-      </w:r>
-      <w:r>
-        <w:rPr>
-          <w:i/>
-        </w:rPr>
-        <w:t>the induced environment (motion, shock, noi</w:t>
-      </w:r>
-      <w:r>
-        <w:rPr>
-          <w:i/>
-        </w:rPr>
-        <w:t>se, electromagnetic radiation).</w:t>
+      </w:pPr>
+      <w:r>
+        <w:t>Not used.</w:t>
       </w:r>
     </w:p>
     <w:p>
@@ -3311,27 +2338,9 @@
     <w:p>
       <w:pPr>
         <w:ind w:left="720"/>
-        <w:rPr>
-          <w:i/>
-        </w:rPr>
-      </w:pPr>
-      <w:r>
-        <w:rPr>
-          <w:i/>
-        </w:rPr>
-        <w:t xml:space="preserve">This section shall specify the requirements, if any, for packaging, labelling, surface finishing </w:t>
-      </w:r>
-      <w:r>
-        <w:rPr>
-          <w:i/>
-        </w:rPr>
-        <w:t>and appearance of the system</w:t>
-      </w:r>
-      <w:r>
-        <w:rPr>
-          <w:i/>
-        </w:rPr>
-        <w:t xml:space="preserve"> and its components.</w:t>
+      </w:pPr>
+      <w:r>
+        <w:t>Not used.</w:t>
       </w:r>
     </w:p>
     <w:p>
@@ -3366,7 +2375,6 @@
         <w:rPr>
           <w:i/>
         </w:rPr>
-        <w:lastRenderedPageBreak/>
         <w:t xml:space="preserve">This paragraph shall specify the requirements, if any, that constrain the design and construction of the </w:t>
       </w:r>
       <w:r>
@@ -3517,6 +2525,7 @@
         <w:rPr>
           <w:i/>
         </w:rPr>
+        <w:lastRenderedPageBreak/>
         <w:t>Materia</w:t>
       </w:r>
       <w:r>
@@ -3593,7 +2602,19 @@
         <w:rPr>
           <w:b/>
         </w:rPr>
-        <w:t>.x Arduino microcontroller</w:t>
+        <w:t>.</w:t>
+      </w:r>
+      <w:r>
+        <w:rPr>
+          <w:b/>
+        </w:rPr>
+        <w:t>1</w:t>
+      </w:r>
+      <w:r>
+        <w:rPr>
+          <w:b/>
+        </w:rPr>
+        <w:t xml:space="preserve"> Arduino microcontroller</w:t>
       </w:r>
     </w:p>
     <w:p>
@@ -3613,7 +2634,39 @@
         <w:rPr>
           <w:b/>
         </w:rPr>
-        <w:t>.x Battery constraints</w:t>
+        <w:t>.</w:t>
+      </w:r>
+      <w:r>
+        <w:rPr>
+          <w:b/>
+        </w:rPr>
+        <w:t>2</w:t>
+      </w:r>
+      <w:r>
+        <w:rPr>
+          <w:b/>
+        </w:rPr>
+        <w:t xml:space="preserve"> Battery constraints</w:t>
+      </w:r>
+    </w:p>
+    <w:p>
+      <w:pPr>
+        <w:ind w:left="720" w:firstLine="720"/>
+        <w:rPr>
+          <w:b/>
+        </w:rPr>
+      </w:pPr>
+      <w:r>
+        <w:rPr>
+          <w:b/>
+        </w:rPr>
+        <w:t xml:space="preserve">3.9.3 HC-SR04 </w:t>
+      </w:r>
+      <w:r>
+        <w:rPr>
+          <w:b/>
+        </w:rPr>
+        <w:t>Ultra sonic sensors</w:t>
       </w:r>
     </w:p>
     <w:p>
@@ -3640,99 +2693,9 @@
     <w:p>
       <w:pPr>
         <w:ind w:left="720"/>
-        <w:rPr>
-          <w:i/>
-        </w:rPr>
-      </w:pPr>
-      <w:r>
-        <w:rPr>
-          <w:i/>
-        </w:rPr>
-        <w:t xml:space="preserve">This paragraph shall specify the </w:t>
-      </w:r>
-      <w:r>
-        <w:rPr>
-          <w:i/>
-        </w:rPr>
-        <w:t>system</w:t>
-      </w:r>
-      <w:r>
-        <w:rPr>
-          <w:i/>
-        </w:rPr>
-        <w:t xml:space="preserve"> requirements</w:t>
-      </w:r>
-      <w:r>
-        <w:rPr>
-          <w:i/>
-        </w:rPr>
-        <w:t xml:space="preserve"> included to accommodate the number, skill levels, training needs, or other information about the personnel who will </w:t>
-      </w:r>
-      <w:r>
-        <w:rPr>
-          <w:i/>
-        </w:rPr>
-        <w:t>operate</w:t>
-      </w:r>
-      <w:r>
-        <w:rPr>
-          <w:i/>
-        </w:rPr>
-        <w:t xml:space="preserve"> or support the system. Also included shall be the human factors engineering requirements, if any, imposed on the system. These requirements shall include, as applicable, considerations for the capabilities and limitations of humans, foreseeable human errors under both normal and extreme conditions, and specific areas where the effects of human error would be particularly serious. Examples inc</w:t>
-      </w:r>
-      <w:r>
-        <w:rPr>
-          <w:i/>
-        </w:rPr>
-        <w:t xml:space="preserve">lude requirements for </w:t>
-      </w:r>
-      <w:r>
-        <w:rPr>
-          <w:i/>
-        </w:rPr>
-        <w:t>colo</w:t>
-      </w:r>
-      <w:r>
-        <w:rPr>
-          <w:i/>
-        </w:rPr>
-        <w:t>u</w:t>
-      </w:r>
-      <w:r>
-        <w:rPr>
-          <w:i/>
-        </w:rPr>
-        <w:t xml:space="preserve">r and duration </w:t>
-      </w:r>
-      <w:r>
-        <w:rPr>
-          <w:i/>
-        </w:rPr>
-        <w:t xml:space="preserve">of </w:t>
-      </w:r>
-      <w:r>
-        <w:rPr>
-          <w:i/>
-        </w:rPr>
-        <w:t>displays</w:t>
-      </w:r>
-      <w:r>
-        <w:rPr>
-          <w:i/>
-        </w:rPr>
-        <w:t xml:space="preserve">, physical placement of </w:t>
-      </w:r>
-      <w:r>
-        <w:rPr>
-          <w:i/>
-        </w:rPr>
-        <w:t xml:space="preserve">controls, </w:t>
-      </w:r>
-      <w:r>
-        <w:rPr>
-          <w:i/>
-        </w:rPr>
-        <w:t>critical indicators or buttons, and use of auditory signals.</w:t>
+      </w:pPr>
+      <w:r>
+        <w:t>Not used.</w:t>
       </w:r>
     </w:p>
     <w:p>
@@ -3759,57 +2722,9 @@
     <w:p>
       <w:pPr>
         <w:ind w:left="720"/>
-        <w:rPr>
-          <w:i/>
-        </w:rPr>
-      </w:pPr>
-      <w:r>
-        <w:rPr>
-          <w:i/>
-        </w:rPr>
-        <w:t xml:space="preserve">This paragraph shall specify the system requirements, if any, pertaining to </w:t>
-      </w:r>
-      <w:r>
-        <w:rPr>
-          <w:i/>
-        </w:rPr>
-        <w:t>the system</w:t>
-      </w:r>
-      <w:r>
-        <w:rPr>
-          <w:i/>
-        </w:rPr>
-        <w:t xml:space="preserve"> providing </w:t>
-      </w:r>
-      <w:r>
-        <w:rPr>
-          <w:i/>
-        </w:rPr>
-        <w:t xml:space="preserve">training. </w:t>
-      </w:r>
-      <w:r>
-        <w:rPr>
-          <w:i/>
-        </w:rPr>
-        <w:t>For example, does the system</w:t>
-      </w:r>
-      <w:r>
-        <w:rPr>
-          <w:i/>
-        </w:rPr>
-        <w:t xml:space="preserve"> need to have any functionality specifi</w:t>
-      </w:r>
-      <w:r>
-        <w:rPr>
-          <w:i/>
-        </w:rPr>
-        <w:t>cally focused on training operator</w:t>
-      </w:r>
-      <w:r>
-        <w:rPr>
-          <w:i/>
-        </w:rPr>
-        <w:t>s or support personnel?</w:t>
+      </w:pPr>
+      <w:r>
+        <w:t>Not used.</w:t>
       </w:r>
     </w:p>
     <w:p>
@@ -3847,51 +2762,9 @@
     <w:p>
       <w:pPr>
         <w:ind w:left="720"/>
-        <w:rPr>
-          <w:i/>
-        </w:rPr>
-      </w:pPr>
-      <w:r>
-        <w:rPr>
-          <w:i/>
-        </w:rPr>
-        <w:t xml:space="preserve">This paragraph shall specify the system requirements, if any, concerned with </w:t>
-      </w:r>
-      <w:r>
-        <w:rPr>
-          <w:i/>
-        </w:rPr>
-        <w:t>support</w:t>
-      </w:r>
-      <w:r>
-        <w:rPr>
-          <w:i/>
-        </w:rPr>
-        <w:t xml:space="preserve"> considerations. These considerations may include: maintenance, tra</w:t>
-      </w:r>
-      <w:r>
-        <w:rPr>
-          <w:i/>
-        </w:rPr>
-        <w:t>nsportation modes, supply-related</w:t>
-      </w:r>
-      <w:r>
-        <w:rPr>
-          <w:i/>
-        </w:rPr>
-        <w:t xml:space="preserve"> requirements, and impact on existing </w:t>
-      </w:r>
-      <w:r>
-        <w:rPr>
-          <w:i/>
-        </w:rPr>
-        <w:t xml:space="preserve">support and test </w:t>
-      </w:r>
-      <w:r>
-        <w:rPr>
-          <w:i/>
-        </w:rPr>
-        <w:t>equipment.</w:t>
+      </w:pPr>
+      <w:r>
+        <w:t>Not used.</w:t>
       </w:r>
     </w:p>
     <w:p>
@@ -3902,7 +2775,6 @@
         <w:rPr>
           <w:b/>
         </w:rPr>
-        <w:lastRenderedPageBreak/>
         <w:t>3.13</w:t>
       </w:r>
       <w:r>
@@ -3919,15 +2791,9 @@
     <w:p>
       <w:pPr>
         <w:ind w:left="720"/>
-        <w:rPr>
-          <w:i/>
-        </w:rPr>
-      </w:pPr>
-      <w:r>
-        <w:rPr>
-          <w:i/>
-        </w:rPr>
-        <w:t xml:space="preserve">This paragraph shall specify additional system requirements, if any, not covered in the previous paragraphs. </w:t>
+      </w:pPr>
+      <w:r>
+        <w:t>Not used.</w:t>
       </w:r>
     </w:p>
     <w:p>
@@ -4001,6 +2867,7 @@
         <w:rPr>
           <w:i/>
         </w:rPr>
+        <w:lastRenderedPageBreak/>
         <w:t>Appendic</w:t>
       </w:r>
       <w:r>

</xml_diff>